<commit_message>
notes 1.6 in creation Dp   part2
</commit_message>
<xml_diff>
--- a/6-creation DP part2.docx
+++ b/6-creation DP part2.docx
@@ -3697,13 +3697,41 @@
                                   </w:sdtPr>
                                   <w:sdtEndPr/>
                                   <w:sdtContent>
+                                    <w:proofErr w:type="spellStart"/>
                                     <w:r>
                                       <w:rPr>
                                         <w:color w:val="1CADE4" w:themeColor="accent1"/>
                                         <w:sz w:val="26"/>
                                         <w:szCs w:val="26"/>
                                       </w:rPr>
-                                      <w:t xml:space="preserve">Abdo Gamal Ahmed </w:t>
+                                      <w:t>Abdo</w:t>
+                                    </w:r>
+                                    <w:proofErr w:type="spellEnd"/>
+                                    <w:r>
+                                      <w:rPr>
+                                        <w:color w:val="1CADE4" w:themeColor="accent1"/>
+                                        <w:sz w:val="26"/>
+                                        <w:szCs w:val="26"/>
+                                      </w:rPr>
+                                      <w:t xml:space="preserve"> </w:t>
+                                    </w:r>
+                                    <w:proofErr w:type="spellStart"/>
+                                    <w:r>
+                                      <w:rPr>
+                                        <w:color w:val="1CADE4" w:themeColor="accent1"/>
+                                        <w:sz w:val="26"/>
+                                        <w:szCs w:val="26"/>
+                                      </w:rPr>
+                                      <w:t>Gamal</w:t>
+                                    </w:r>
+                                    <w:proofErr w:type="spellEnd"/>
+                                    <w:r>
+                                      <w:rPr>
+                                        <w:color w:val="1CADE4" w:themeColor="accent1"/>
+                                        <w:sz w:val="26"/>
+                                        <w:szCs w:val="26"/>
+                                      </w:rPr>
+                                      <w:t xml:space="preserve"> Ahmed </w:t>
                                     </w:r>
                                   </w:sdtContent>
                                 </w:sdt>
@@ -4174,15 +4202,13 @@
           <w:b/>
           <w:bCs/>
           <w:noProof/>
+          <w:spacing w:val="0"/>
         </w:rPr>
       </w:sdtEndPr>
       <w:sdtContent>
         <w:p>
           <w:pPr>
-            <w:pStyle w:val="TOCHeading"/>
-            <w:tabs>
-              <w:tab w:val="left" w:pos="900"/>
-            </w:tabs>
+            <w:pStyle w:val="Title"/>
           </w:pPr>
           <w:r>
             <w:t>Table of Contents</w:t>
@@ -4208,7 +4234,7 @@
           <w:r>
             <w:fldChar w:fldCharType="separate"/>
           </w:r>
-          <w:hyperlink w:anchor="_Toc123168768" w:history="1">
+          <w:hyperlink w:anchor="_Toc123173169" w:history="1">
             <w:r>
               <w:rPr>
                 <w:rStyle w:val="Hyperlink"/>
@@ -4245,7 +4271,7 @@
                 <w:noProof/>
                 <w:webHidden/>
               </w:rPr>
-              <w:instrText xml:space="preserve"> PAGEREF _Toc123168768 \h </w:instrText>
+              <w:instrText xml:space="preserve"> PAGEREF _Toc123173169 \h </w:instrText>
             </w:r>
             <w:r>
               <w:rPr>
@@ -4287,7 +4313,7 @@
               <w:noProof/>
             </w:rPr>
           </w:pPr>
-          <w:hyperlink w:anchor="_Toc123168769" w:history="1">
+          <w:hyperlink w:anchor="_Toc123173170" w:history="1">
             <w:r>
               <w:rPr>
                 <w:rStyle w:val="Hyperlink"/>
@@ -4324,7 +4350,7 @@
                 <w:noProof/>
                 <w:webHidden/>
               </w:rPr>
-              <w:instrText xml:space="preserve"> PAGEREF _Toc123168769 \h </w:instrText>
+              <w:instrText xml:space="preserve"> PAGEREF _Toc123173170 \h </w:instrText>
             </w:r>
             <w:r>
               <w:rPr>
@@ -4367,7 +4393,7 @@
               <w:noProof/>
             </w:rPr>
           </w:pPr>
-          <w:hyperlink w:anchor="_Toc123168770" w:history="1">
+          <w:hyperlink w:anchor="_Toc123173171" w:history="1">
             <w:r>
               <w:rPr>
                 <w:rStyle w:val="Hyperlink"/>
@@ -4411,7 +4437,7 @@
                 <w:noProof/>
                 <w:webHidden/>
               </w:rPr>
-              <w:instrText xml:space="preserve"> PAGEREF _Toc123168770 \h </w:instrText>
+              <w:instrText xml:space="preserve"> PAGEREF _Toc123173171 \h </w:instrText>
             </w:r>
             <w:r>
               <w:rPr>
@@ -4453,7 +4479,7 @@
               <w:noProof/>
             </w:rPr>
           </w:pPr>
-          <w:hyperlink w:anchor="_Toc123168771" w:history="1">
+          <w:hyperlink w:anchor="_Toc123173172" w:history="1">
             <w:r>
               <w:rPr>
                 <w:rStyle w:val="Hyperlink"/>
@@ -4481,7 +4507,7 @@
                 <w:noProof/>
                 <w:webHidden/>
               </w:rPr>
-              <w:instrText xml:space="preserve"> PAGEREF _Toc123168771 \h </w:instrText>
+              <w:instrText xml:space="preserve"> PAGEREF _Toc123173172 \h </w:instrText>
             </w:r>
             <w:r>
               <w:rPr>
@@ -4523,7 +4549,7 @@
               <w:noProof/>
             </w:rPr>
           </w:pPr>
-          <w:hyperlink w:anchor="_Toc123168772" w:history="1">
+          <w:hyperlink w:anchor="_Toc123173173" w:history="1">
             <w:r>
               <w:rPr>
                 <w:rStyle w:val="Hyperlink"/>
@@ -4551,7 +4577,7 @@
                 <w:noProof/>
                 <w:webHidden/>
               </w:rPr>
-              <w:instrText xml:space="preserve"> PAGEREF _Toc123168772 \h </w:instrText>
+              <w:instrText xml:space="preserve"> PAGEREF _Toc123173173 \h </w:instrText>
             </w:r>
             <w:r>
               <w:rPr>
@@ -4593,7 +4619,7 @@
               <w:noProof/>
             </w:rPr>
           </w:pPr>
-          <w:hyperlink w:anchor="_Toc123168773" w:history="1">
+          <w:hyperlink w:anchor="_Toc123173174" w:history="1">
             <w:r>
               <w:rPr>
                 <w:rStyle w:val="Hyperlink"/>
@@ -4630,7 +4656,7 @@
                 <w:noProof/>
                 <w:webHidden/>
               </w:rPr>
-              <w:instrText xml:space="preserve"> PAGEREF _Toc123168773 \h </w:instrText>
+              <w:instrText xml:space="preserve"> PAGEREF _Toc123173174 \h </w:instrText>
             </w:r>
             <w:r>
               <w:rPr>
@@ -4672,7 +4698,7 @@
               <w:noProof/>
             </w:rPr>
           </w:pPr>
-          <w:hyperlink w:anchor="_Toc123168774" w:history="1">
+          <w:hyperlink w:anchor="_Toc123173175" w:history="1">
             <w:r>
               <w:rPr>
                 <w:rStyle w:val="Hyperlink"/>
@@ -4700,7 +4726,7 @@
                 <w:noProof/>
                 <w:webHidden/>
               </w:rPr>
-              <w:instrText xml:space="preserve"> PAGEREF _Toc123168774 \h </w:instrText>
+              <w:instrText xml:space="preserve"> PAGEREF _Toc123173175 \h </w:instrText>
             </w:r>
             <w:r>
               <w:rPr>
@@ -4721,6 +4747,164 @@
                 <w:webHidden/>
               </w:rPr>
               <w:t>7</w:t>
+            </w:r>
+            <w:r>
+              <w:rPr>
+                <w:noProof/>
+                <w:webHidden/>
+              </w:rPr>
+              <w:fldChar w:fldCharType="end"/>
+            </w:r>
+          </w:hyperlink>
+        </w:p>
+        <w:p>
+          <w:pPr>
+            <w:pStyle w:val="TOC2"/>
+            <w:tabs>
+              <w:tab w:val="right" w:leader="dot" w:pos="9350"/>
+            </w:tabs>
+            <w:rPr>
+              <w:rFonts w:cstheme="minorBidi"/>
+              <w:noProof/>
+            </w:rPr>
+          </w:pPr>
+          <w:hyperlink w:anchor="_Toc123173176" w:history="1">
+            <w:r>
+              <w:rPr>
+                <w:rStyle w:val="Hyperlink"/>
+                <w:noProof/>
+                <w:rtl/>
+                <w:lang w:bidi="ar-EG"/>
+              </w:rPr>
+              <w:t>1.5</w:t>
+            </w:r>
+            <w:r>
+              <w:rPr>
+                <w:rStyle w:val="Hyperlink"/>
+                <w:noProof/>
+                <w:lang w:bidi="ar-EG"/>
+              </w:rPr>
+              <w:t xml:space="preserve"> – applicability :</w:t>
+            </w:r>
+            <w:r>
+              <w:rPr>
+                <w:noProof/>
+                <w:webHidden/>
+              </w:rPr>
+              <w:tab/>
+            </w:r>
+            <w:r>
+              <w:rPr>
+                <w:noProof/>
+                <w:webHidden/>
+              </w:rPr>
+              <w:fldChar w:fldCharType="begin"/>
+            </w:r>
+            <w:r>
+              <w:rPr>
+                <w:noProof/>
+                <w:webHidden/>
+              </w:rPr>
+              <w:instrText xml:space="preserve"> PAGEREF _Toc123173176 \h </w:instrText>
+            </w:r>
+            <w:r>
+              <w:rPr>
+                <w:noProof/>
+                <w:webHidden/>
+              </w:rPr>
+            </w:r>
+            <w:r>
+              <w:rPr>
+                <w:noProof/>
+                <w:webHidden/>
+              </w:rPr>
+              <w:fldChar w:fldCharType="separate"/>
+            </w:r>
+            <w:r>
+              <w:rPr>
+                <w:noProof/>
+                <w:webHidden/>
+              </w:rPr>
+              <w:t>10</w:t>
+            </w:r>
+            <w:r>
+              <w:rPr>
+                <w:noProof/>
+                <w:webHidden/>
+              </w:rPr>
+              <w:fldChar w:fldCharType="end"/>
+            </w:r>
+          </w:hyperlink>
+        </w:p>
+        <w:p>
+          <w:pPr>
+            <w:pStyle w:val="TOC2"/>
+            <w:tabs>
+              <w:tab w:val="right" w:leader="dot" w:pos="9350"/>
+            </w:tabs>
+            <w:rPr>
+              <w:rFonts w:cstheme="minorBidi"/>
+              <w:noProof/>
+            </w:rPr>
+          </w:pPr>
+          <w:hyperlink w:anchor="_Toc123173177" w:history="1">
+            <w:r>
+              <w:rPr>
+                <w:rStyle w:val="Hyperlink"/>
+                <w:noProof/>
+                <w:rtl/>
+                <w:lang w:bidi="ar-EG"/>
+              </w:rPr>
+              <w:t>1</w:t>
+            </w:r>
+            <w:r>
+              <w:rPr>
+                <w:rStyle w:val="Hyperlink"/>
+                <w:noProof/>
+                <w:lang w:bidi="ar-EG"/>
+              </w:rPr>
+              <w:t>.6-pros and cons :</w:t>
+            </w:r>
+            <w:r>
+              <w:rPr>
+                <w:noProof/>
+                <w:webHidden/>
+              </w:rPr>
+              <w:tab/>
+            </w:r>
+            <w:r>
+              <w:rPr>
+                <w:noProof/>
+                <w:webHidden/>
+              </w:rPr>
+              <w:fldChar w:fldCharType="begin"/>
+            </w:r>
+            <w:r>
+              <w:rPr>
+                <w:noProof/>
+                <w:webHidden/>
+              </w:rPr>
+              <w:instrText xml:space="preserve"> PAGEREF _Toc123173177 \h </w:instrText>
+            </w:r>
+            <w:r>
+              <w:rPr>
+                <w:noProof/>
+                <w:webHidden/>
+              </w:rPr>
+            </w:r>
+            <w:r>
+              <w:rPr>
+                <w:noProof/>
+                <w:webHidden/>
+              </w:rPr>
+              <w:fldChar w:fldCharType="separate"/>
+            </w:r>
+            <w:r>
+              <w:rPr>
+                <w:noProof/>
+                <w:webHidden/>
+              </w:rPr>
+              <w:t>10</w:t>
             </w:r>
             <w:r>
               <w:rPr>
@@ -4904,40 +5088,13 @@
     </w:p>
     <w:p>
       <w:pPr>
-        <w:bidi/>
-        <w:rPr>
-          <w:rtl/>
-          <w:lang w:bidi="ar-EG"/>
-        </w:rPr>
-      </w:pPr>
-    </w:p>
-    <w:p>
-      <w:pPr>
-        <w:bidi/>
-        <w:rPr>
-          <w:rtl/>
-          <w:lang w:bidi="ar-EG"/>
-        </w:rPr>
-      </w:pPr>
-    </w:p>
-    <w:p>
-      <w:pPr>
-        <w:bidi/>
-        <w:rPr>
-          <w:rtl/>
-          <w:lang w:bidi="ar-EG"/>
-        </w:rPr>
-      </w:pPr>
-    </w:p>
-    <w:p>
-      <w:pPr>
         <w:pStyle w:val="Heading1"/>
         <w:rPr>
           <w:rtl/>
           <w:lang w:bidi="ar-EG"/>
         </w:rPr>
       </w:pPr>
-      <w:bookmarkStart w:id="0" w:name="_Toc123168768"/>
+      <w:bookmarkStart w:id="0" w:name="_Toc123173169"/>
       <w:r>
         <w:rPr>
           <w:rFonts w:hint="cs"/>
@@ -5147,7 +5304,7 @@
           <w:lang w:bidi="ar-EG"/>
         </w:rPr>
       </w:pPr>
-      <w:bookmarkStart w:id="1" w:name="_Toc123168769"/>
+      <w:bookmarkStart w:id="1" w:name="_Toc123173170"/>
       <w:r>
         <w:rPr>
           <w:rFonts w:hint="cs"/>
@@ -5733,7 +5890,7 @@
           <w:lang w:bidi="ar-EG"/>
         </w:rPr>
       </w:pPr>
-      <w:bookmarkStart w:id="2" w:name="_Toc123168770"/>
+      <w:bookmarkStart w:id="2" w:name="_Toc123173171"/>
       <w:r>
         <w:rPr>
           <w:lang w:bidi="ar-EG"/>
@@ -5822,11 +5979,19 @@
         </w:rPr>
         <w:t xml:space="preserve"> من  كرسى او كنبه او  طربيزه قهوه . </w:t>
       </w:r>
-      <w:r>
-        <w:rPr>
-          <w:lang w:bidi="ar-EG"/>
-        </w:rPr>
-        <w:t xml:space="preserve">factory method </w:t>
+      <w:proofErr w:type="gramStart"/>
+      <w:r>
+        <w:rPr>
+          <w:lang w:bidi="ar-EG"/>
+        </w:rPr>
+        <w:t>factory</w:t>
+      </w:r>
+      <w:proofErr w:type="gramEnd"/>
+      <w:r>
+        <w:rPr>
+          <w:lang w:bidi="ar-EG"/>
+        </w:rPr>
+        <w:t xml:space="preserve"> method </w:t>
       </w:r>
       <w:r>
         <w:rPr>
@@ -6384,6 +6549,7 @@
         </w:rPr>
         <w:t xml:space="preserve"> </w:t>
       </w:r>
+      <w:proofErr w:type="gramStart"/>
       <w:r>
         <w:rPr>
           <w:lang w:bidi="ar-EG"/>
@@ -6396,7 +6562,16 @@
           <w:rtl/>
           <w:lang w:bidi="ar-EG"/>
         </w:rPr>
-        <w:t xml:space="preserve">. </w:t>
+        <w:t>.</w:t>
+      </w:r>
+      <w:proofErr w:type="gramEnd"/>
+      <w:r>
+        <w:rPr>
+          <w:rFonts w:hint="cs"/>
+          <w:rtl/>
+          <w:lang w:bidi="ar-EG"/>
+        </w:rPr>
+        <w:t xml:space="preserve"> </w:t>
       </w:r>
     </w:p>
     <w:p>
@@ -6456,7 +6631,7 @@
           <w:lang w:bidi="ar-EG"/>
         </w:rPr>
       </w:pPr>
-      <w:bookmarkStart w:id="3" w:name="_Toc123168771"/>
+      <w:bookmarkStart w:id="3" w:name="_Toc123173172"/>
       <w:r>
         <w:rPr>
           <w:lang w:bidi="ar-EG"/>
@@ -6757,11 +6932,19 @@
         </w:rPr>
         <w:t xml:space="preserve"> </w:t>
       </w:r>
-      <w:r>
-        <w:rPr>
-          <w:lang w:bidi="ar-EG"/>
-        </w:rPr>
-        <w:t xml:space="preserve">vactrainchair </w:t>
+      <w:proofErr w:type="spellStart"/>
+      <w:r>
+        <w:rPr>
+          <w:lang w:bidi="ar-EG"/>
+        </w:rPr>
+        <w:t>vactrainchair</w:t>
+      </w:r>
+      <w:proofErr w:type="spellEnd"/>
+      <w:r>
+        <w:rPr>
+          <w:lang w:bidi="ar-EG"/>
+        </w:rPr>
+        <w:t xml:space="preserve"> </w:t>
       </w:r>
       <w:r>
         <w:rPr>
@@ -6827,11 +7010,19 @@
         </w:rPr>
         <w:t xml:space="preserve"> وممكن ازود على ال  </w:t>
       </w:r>
-      <w:r>
-        <w:rPr>
-          <w:lang w:bidi="ar-EG"/>
-        </w:rPr>
-        <w:t xml:space="preserve">vactrainchair </w:t>
+      <w:proofErr w:type="spellStart"/>
+      <w:r>
+        <w:rPr>
+          <w:lang w:bidi="ar-EG"/>
+        </w:rPr>
+        <w:t>vactrainchair</w:t>
+      </w:r>
+      <w:proofErr w:type="spellEnd"/>
+      <w:r>
+        <w:rPr>
+          <w:lang w:bidi="ar-EG"/>
+        </w:rPr>
+        <w:t xml:space="preserve"> </w:t>
       </w:r>
       <w:r>
         <w:rPr>
@@ -7379,11 +7570,19 @@
         </w:rPr>
         <w:t xml:space="preserve">وال  </w:t>
       </w:r>
-      <w:r>
-        <w:rPr>
-          <w:lang w:bidi="ar-EG"/>
-        </w:rPr>
-        <w:t xml:space="preserve">Victorianchair </w:t>
+      <w:proofErr w:type="spellStart"/>
+      <w:r>
+        <w:rPr>
+          <w:lang w:bidi="ar-EG"/>
+        </w:rPr>
+        <w:t>Victorianchair</w:t>
+      </w:r>
+      <w:proofErr w:type="spellEnd"/>
+      <w:r>
+        <w:rPr>
+          <w:lang w:bidi="ar-EG"/>
+        </w:rPr>
+        <w:t xml:space="preserve"> </w:t>
       </w:r>
       <w:r>
         <w:rPr>
@@ -7482,15 +7681,31 @@
         <w:rPr>
           <w:lang w:bidi="ar-EG"/>
         </w:rPr>
-        <w:t xml:space="preserve">factory method </w:t>
-      </w:r>
-      <w:r>
-        <w:rPr>
-          <w:rFonts w:hint="cs"/>
-          <w:rtl/>
-          <w:lang w:bidi="ar-EG"/>
-        </w:rPr>
-        <w:t xml:space="preserve"> المختلفه الى هتكون موجودة جوة ال </w:t>
+        <w:t xml:space="preserve">factory </w:t>
+      </w:r>
+      <w:proofErr w:type="gramStart"/>
+      <w:r>
+        <w:rPr>
+          <w:lang w:bidi="ar-EG"/>
+        </w:rPr>
+        <w:t xml:space="preserve">method </w:t>
+      </w:r>
+      <w:r>
+        <w:rPr>
+          <w:rFonts w:hint="cs"/>
+          <w:rtl/>
+          <w:lang w:bidi="ar-EG"/>
+        </w:rPr>
+        <w:t xml:space="preserve"> المختلفه</w:t>
+      </w:r>
+      <w:proofErr w:type="gramEnd"/>
+      <w:r>
+        <w:rPr>
+          <w:rFonts w:hint="cs"/>
+          <w:rtl/>
+          <w:lang w:bidi="ar-EG"/>
+        </w:rPr>
+        <w:t xml:space="preserve"> الى هتكون موجودة جوة ال </w:t>
       </w:r>
       <w:r>
         <w:rPr>
@@ -7519,6 +7734,7 @@
           <w:lang w:bidi="ar-EG"/>
         </w:rPr>
       </w:pPr>
+      <w:proofErr w:type="gramStart"/>
       <w:r>
         <w:rPr>
           <w:lang w:bidi="ar-EG"/>
@@ -7531,13 +7747,30 @@
           <w:rtl/>
           <w:lang w:bidi="ar-EG"/>
         </w:rPr>
-        <w:t xml:space="preserve"> وال  </w:t>
-      </w:r>
-      <w:r>
-        <w:rPr>
-          <w:lang w:bidi="ar-EG"/>
-        </w:rPr>
-        <w:t xml:space="preserve">Victorianchair </w:t>
+        <w:t xml:space="preserve"> وال</w:t>
+      </w:r>
+      <w:proofErr w:type="gramEnd"/>
+      <w:r>
+        <w:rPr>
+          <w:rFonts w:hint="cs"/>
+          <w:rtl/>
+          <w:lang w:bidi="ar-EG"/>
+        </w:rPr>
+        <w:t xml:space="preserve">  </w:t>
+      </w:r>
+      <w:proofErr w:type="spellStart"/>
+      <w:r>
+        <w:rPr>
+          <w:lang w:bidi="ar-EG"/>
+        </w:rPr>
+        <w:t>Victorianchair</w:t>
+      </w:r>
+      <w:proofErr w:type="spellEnd"/>
+      <w:r>
+        <w:rPr>
+          <w:lang w:bidi="ar-EG"/>
+        </w:rPr>
+        <w:t xml:space="preserve"> </w:t>
       </w:r>
       <w:r>
         <w:rPr>
@@ -7727,12 +7960,14 @@
         </w:rPr>
         <w:t xml:space="preserve"> واحدة اسمها </w:t>
       </w:r>
+      <w:proofErr w:type="spellStart"/>
       <w:r>
         <w:rPr>
           <w:lang w:bidi="ar-EG"/>
         </w:rPr>
         <w:t>creatTransport</w:t>
       </w:r>
+      <w:proofErr w:type="spellEnd"/>
       <w:r>
         <w:rPr>
           <w:rFonts w:hint="cs"/>
@@ -7860,11 +8095,19 @@
         </w:rPr>
         <w:t xml:space="preserve"> وال  </w:t>
       </w:r>
-      <w:r>
-        <w:rPr>
-          <w:lang w:bidi="ar-EG"/>
-        </w:rPr>
-        <w:t xml:space="preserve">Victorianchair </w:t>
+      <w:proofErr w:type="spellStart"/>
+      <w:r>
+        <w:rPr>
+          <w:lang w:bidi="ar-EG"/>
+        </w:rPr>
+        <w:t>Victorianchair</w:t>
+      </w:r>
+      <w:proofErr w:type="spellEnd"/>
+      <w:r>
+        <w:rPr>
+          <w:lang w:bidi="ar-EG"/>
+        </w:rPr>
+        <w:t xml:space="preserve"> </w:t>
       </w:r>
       <w:r>
         <w:rPr>
@@ -7888,11 +8131,19 @@
         </w:rPr>
         <w:t xml:space="preserve">وكمان  </w:t>
       </w:r>
-      <w:r>
-        <w:rPr>
-          <w:lang w:bidi="ar-EG"/>
-        </w:rPr>
-        <w:t xml:space="preserve">modernSofa </w:t>
+      <w:proofErr w:type="spellStart"/>
+      <w:r>
+        <w:rPr>
+          <w:lang w:bidi="ar-EG"/>
+        </w:rPr>
+        <w:t>modernSofa</w:t>
+      </w:r>
+      <w:proofErr w:type="spellEnd"/>
+      <w:r>
+        <w:rPr>
+          <w:lang w:bidi="ar-EG"/>
+        </w:rPr>
+        <w:t xml:space="preserve"> </w:t>
       </w:r>
       <w:r>
         <w:rPr>
@@ -7902,11 +8153,19 @@
         </w:rPr>
         <w:t xml:space="preserve"> وال  </w:t>
       </w:r>
-      <w:r>
-        <w:rPr>
-          <w:lang w:bidi="ar-EG"/>
-        </w:rPr>
-        <w:t xml:space="preserve">VictorianSofa </w:t>
+      <w:proofErr w:type="spellStart"/>
+      <w:r>
+        <w:rPr>
+          <w:lang w:bidi="ar-EG"/>
+        </w:rPr>
+        <w:t>VictorianSofa</w:t>
+      </w:r>
+      <w:proofErr w:type="spellEnd"/>
+      <w:r>
+        <w:rPr>
+          <w:lang w:bidi="ar-EG"/>
+        </w:rPr>
+        <w:t xml:space="preserve"> </w:t>
       </w:r>
       <w:r>
         <w:rPr>
@@ -8826,11 +9085,19 @@
           <w:lang w:bidi="ar-EG"/>
         </w:rPr>
       </w:pPr>
-      <w:r>
-        <w:rPr>
-          <w:lang w:bidi="ar-EG"/>
-        </w:rPr>
-        <w:t xml:space="preserve">create chair </w:t>
+      <w:proofErr w:type="gramStart"/>
+      <w:r>
+        <w:rPr>
+          <w:lang w:bidi="ar-EG"/>
+        </w:rPr>
+        <w:t>create</w:t>
+      </w:r>
+      <w:proofErr w:type="gramEnd"/>
+      <w:r>
+        <w:rPr>
+          <w:lang w:bidi="ar-EG"/>
+        </w:rPr>
+        <w:t xml:space="preserve"> chair </w:t>
       </w:r>
       <w:r>
         <w:rPr>
@@ -9033,7 +9300,7 @@
           <w:lang w:bidi="ar-EG"/>
         </w:rPr>
       </w:pPr>
-      <w:bookmarkStart w:id="4" w:name="_Toc123168772"/>
+      <w:bookmarkStart w:id="4" w:name="_Toc123173173"/>
       <w:r>
         <w:rPr>
           <w:lang w:bidi="ar-EG"/>
@@ -9124,8 +9391,16 @@
         <w:rPr>
           <w:lang w:bidi="ar-EG"/>
         </w:rPr>
-        <w:t xml:space="preserve">   modernfurnitureFactory</w:t>
-      </w:r>
+        <w:t xml:space="preserve">   </w:t>
+      </w:r>
+      <w:proofErr w:type="spellStart"/>
+      <w:r>
+        <w:rPr>
+          <w:lang w:bidi="ar-EG"/>
+        </w:rPr>
+        <w:t>modernfurnitureFactory</w:t>
+      </w:r>
+      <w:proofErr w:type="spellEnd"/>
       <w:r>
         <w:rPr>
           <w:rFonts w:hint="cs"/>
@@ -9215,7 +9490,7 @@
           <w:lang w:bidi="ar-EG"/>
         </w:rPr>
       </w:pPr>
-      <w:bookmarkStart w:id="5" w:name="_Toc123168773"/>
+      <w:bookmarkStart w:id="5" w:name="_Toc123173174"/>
       <w:r>
         <w:rPr>
           <w:rFonts w:hint="cs"/>
@@ -10442,7 +10717,7 @@
           <w:lang w:bidi="ar-EG"/>
         </w:rPr>
       </w:pPr>
-      <w:bookmarkStart w:id="6" w:name="_Toc123168774"/>
+      <w:bookmarkStart w:id="6" w:name="_Toc123173175"/>
       <w:r>
         <w:rPr>
           <w:lang w:bidi="ar-EG"/>
@@ -10537,11 +10812,19 @@
         </w:rPr>
         <w:t xml:space="preserve"> وجوة كلاس  </w:t>
       </w:r>
-      <w:r>
-        <w:rPr>
-          <w:lang w:bidi="ar-EG"/>
-        </w:rPr>
-        <w:t xml:space="preserve">furniturefactory </w:t>
+      <w:proofErr w:type="spellStart"/>
+      <w:r>
+        <w:rPr>
+          <w:lang w:bidi="ar-EG"/>
+        </w:rPr>
+        <w:t>furniturefactory</w:t>
+      </w:r>
+      <w:proofErr w:type="spellEnd"/>
+      <w:r>
+        <w:rPr>
+          <w:lang w:bidi="ar-EG"/>
+        </w:rPr>
+        <w:t xml:space="preserve"> </w:t>
       </w:r>
       <w:r>
         <w:rPr>
@@ -10858,11 +11141,19 @@
         </w:rPr>
         <w:t xml:space="preserve"> من </w:t>
       </w:r>
-      <w:r>
-        <w:rPr>
-          <w:lang w:bidi="ar-EG"/>
-        </w:rPr>
-        <w:t xml:space="preserve">furniturefactory </w:t>
+      <w:proofErr w:type="spellStart"/>
+      <w:r>
+        <w:rPr>
+          <w:lang w:bidi="ar-EG"/>
+        </w:rPr>
+        <w:t>furniturefactory</w:t>
+      </w:r>
+      <w:proofErr w:type="spellEnd"/>
+      <w:r>
+        <w:rPr>
+          <w:lang w:bidi="ar-EG"/>
+        </w:rPr>
+        <w:t xml:space="preserve"> </w:t>
       </w:r>
       <w:r>
         <w:rPr>
@@ -11635,12 +11926,14 @@
         </w:rPr>
         <w:t xml:space="preserve"> وتانى كلاس هو  </w:t>
       </w:r>
+      <w:proofErr w:type="spellStart"/>
       <w:r>
         <w:rPr>
           <w:lang w:bidi="ar-EG"/>
         </w:rPr>
         <w:t>victoranCahir</w:t>
       </w:r>
+      <w:proofErr w:type="spellEnd"/>
     </w:p>
     <w:p>
       <w:pPr>
@@ -11908,11 +12201,19 @@
         </w:rPr>
         <w:t>طيب كدة هتظرلك مشكله ف الكود بتاع ال</w:t>
       </w:r>
-      <w:r>
-        <w:rPr>
-          <w:lang w:bidi="ar-EG"/>
-        </w:rPr>
-        <w:t xml:space="preserve">forntureFactory </w:t>
+      <w:proofErr w:type="spellStart"/>
+      <w:r>
+        <w:rPr>
+          <w:lang w:bidi="ar-EG"/>
+        </w:rPr>
+        <w:t>forntureFactory</w:t>
+      </w:r>
+      <w:proofErr w:type="spellEnd"/>
+      <w:r>
+        <w:rPr>
+          <w:lang w:bidi="ar-EG"/>
+        </w:rPr>
+        <w:t xml:space="preserve"> </w:t>
       </w:r>
       <w:r>
         <w:rPr>
@@ -12179,11 +12480,19 @@
         </w:rPr>
         <w:t>ال</w:t>
       </w:r>
-      <w:r>
-        <w:rPr>
-          <w:lang w:bidi="ar-EG"/>
-        </w:rPr>
-        <w:t xml:space="preserve">forntureFactory </w:t>
+      <w:proofErr w:type="spellStart"/>
+      <w:r>
+        <w:rPr>
+          <w:lang w:bidi="ar-EG"/>
+        </w:rPr>
+        <w:t>forntureFactory</w:t>
+      </w:r>
+      <w:proofErr w:type="spellEnd"/>
+      <w:r>
+        <w:rPr>
+          <w:lang w:bidi="ar-EG"/>
+        </w:rPr>
+        <w:t xml:space="preserve"> </w:t>
       </w:r>
       <w:r>
         <w:rPr>
@@ -12255,11 +12564,19 @@
         </w:rPr>
         <w:t>ومن ناحيه المنطق  ف  ال</w:t>
       </w:r>
-      <w:r>
-        <w:rPr>
-          <w:lang w:bidi="ar-EG"/>
-        </w:rPr>
-        <w:t xml:space="preserve">forntureFactory </w:t>
+      <w:proofErr w:type="spellStart"/>
+      <w:r>
+        <w:rPr>
+          <w:lang w:bidi="ar-EG"/>
+        </w:rPr>
+        <w:t>forntureFactory</w:t>
+      </w:r>
+      <w:proofErr w:type="spellEnd"/>
+      <w:r>
+        <w:rPr>
+          <w:lang w:bidi="ar-EG"/>
+        </w:rPr>
+        <w:t xml:space="preserve"> </w:t>
       </w:r>
       <w:r>
         <w:rPr>
@@ -12439,11 +12756,19 @@
         </w:rPr>
         <w:t>ف دة شكل  ال</w:t>
       </w:r>
-      <w:r>
-        <w:rPr>
-          <w:lang w:bidi="ar-EG"/>
-        </w:rPr>
-        <w:t xml:space="preserve">forntureFactory </w:t>
+      <w:proofErr w:type="spellStart"/>
+      <w:r>
+        <w:rPr>
+          <w:lang w:bidi="ar-EG"/>
+        </w:rPr>
+        <w:t>forntureFactory</w:t>
+      </w:r>
+      <w:proofErr w:type="spellEnd"/>
+      <w:r>
+        <w:rPr>
+          <w:lang w:bidi="ar-EG"/>
+        </w:rPr>
+        <w:t xml:space="preserve"> </w:t>
       </w:r>
       <w:r>
         <w:rPr>
@@ -12471,11 +12796,19 @@
         </w:rPr>
         <w:t>ال</w:t>
       </w:r>
-      <w:r>
-        <w:rPr>
-          <w:lang w:bidi="ar-EG"/>
-        </w:rPr>
-        <w:t xml:space="preserve">forntureFactory </w:t>
+      <w:proofErr w:type="spellStart"/>
+      <w:r>
+        <w:rPr>
+          <w:lang w:bidi="ar-EG"/>
+        </w:rPr>
+        <w:t>forntureFactory</w:t>
+      </w:r>
+      <w:proofErr w:type="spellEnd"/>
+      <w:r>
+        <w:rPr>
+          <w:lang w:bidi="ar-EG"/>
+        </w:rPr>
+        <w:t xml:space="preserve"> </w:t>
       </w:r>
       <w:r>
         <w:rPr>
@@ -12503,11 +12836,19 @@
         </w:rPr>
         <w:t xml:space="preserve">داله </w:t>
       </w:r>
-      <w:r>
-        <w:rPr>
-          <w:lang w:bidi="ar-EG"/>
-        </w:rPr>
-        <w:t xml:space="preserve">createChiar </w:t>
+      <w:proofErr w:type="spellStart"/>
+      <w:r>
+        <w:rPr>
+          <w:lang w:bidi="ar-EG"/>
+        </w:rPr>
+        <w:t>createChiar</w:t>
+      </w:r>
+      <w:proofErr w:type="spellEnd"/>
+      <w:r>
+        <w:rPr>
+          <w:lang w:bidi="ar-EG"/>
+        </w:rPr>
+        <w:t xml:space="preserve"> </w:t>
       </w:r>
       <w:r>
         <w:rPr>
@@ -12544,11 +12885,19 @@
         </w:rPr>
         <w:t xml:space="preserve"> </w:t>
       </w:r>
-      <w:r>
-        <w:rPr>
-          <w:lang w:bidi="ar-EG"/>
-        </w:rPr>
-        <w:t xml:space="preserve">createChiar </w:t>
+      <w:proofErr w:type="spellStart"/>
+      <w:r>
+        <w:rPr>
+          <w:lang w:bidi="ar-EG"/>
+        </w:rPr>
+        <w:t>createChiar</w:t>
+      </w:r>
+      <w:proofErr w:type="spellEnd"/>
+      <w:r>
+        <w:rPr>
+          <w:lang w:bidi="ar-EG"/>
+        </w:rPr>
+        <w:t xml:space="preserve"> </w:t>
       </w:r>
       <w:r>
         <w:rPr>
@@ -12612,11 +12961,19 @@
         <w:lastRenderedPageBreak/>
         <w:t xml:space="preserve">طيب  ليه ال </w:t>
       </w:r>
-      <w:r>
-        <w:rPr>
-          <w:lang w:bidi="ar-EG"/>
-        </w:rPr>
-        <w:t xml:space="preserve">createChiar </w:t>
+      <w:proofErr w:type="spellStart"/>
+      <w:r>
+        <w:rPr>
+          <w:lang w:bidi="ar-EG"/>
+        </w:rPr>
+        <w:t>createChiar</w:t>
+      </w:r>
+      <w:proofErr w:type="spellEnd"/>
+      <w:r>
+        <w:rPr>
+          <w:lang w:bidi="ar-EG"/>
+        </w:rPr>
+        <w:t xml:space="preserve"> </w:t>
       </w:r>
       <w:r>
         <w:rPr>
@@ -12756,11 +13113,19 @@
         </w:rPr>
         <w:t xml:space="preserve">  متقدرش تتعامل مع  ال</w:t>
       </w:r>
-      <w:r>
-        <w:rPr>
-          <w:lang w:bidi="ar-EG"/>
-        </w:rPr>
-        <w:t xml:space="preserve">forntureFactory </w:t>
+      <w:proofErr w:type="spellStart"/>
+      <w:r>
+        <w:rPr>
+          <w:lang w:bidi="ar-EG"/>
+        </w:rPr>
+        <w:t>forntureFactory</w:t>
+      </w:r>
+      <w:proofErr w:type="spellEnd"/>
+      <w:r>
+        <w:rPr>
+          <w:lang w:bidi="ar-EG"/>
+        </w:rPr>
+        <w:t xml:space="preserve"> </w:t>
       </w:r>
       <w:r>
         <w:rPr>
@@ -12812,11 +13177,19 @@
         </w:rPr>
         <w:t xml:space="preserve"> . وخليه  يورث من  ال</w:t>
       </w:r>
-      <w:r>
-        <w:rPr>
-          <w:lang w:bidi="ar-EG"/>
-        </w:rPr>
-        <w:t xml:space="preserve">forntureFactory </w:t>
+      <w:proofErr w:type="spellStart"/>
+      <w:r>
+        <w:rPr>
+          <w:lang w:bidi="ar-EG"/>
+        </w:rPr>
+        <w:t>forntureFactory</w:t>
+      </w:r>
+      <w:proofErr w:type="spellEnd"/>
+      <w:r>
+        <w:rPr>
+          <w:lang w:bidi="ar-EG"/>
+        </w:rPr>
+        <w:t xml:space="preserve"> </w:t>
       </w:r>
       <w:r>
         <w:rPr>
@@ -14299,19 +14672,33 @@
           <w:lang w:bidi="ar-EG"/>
         </w:rPr>
       </w:pPr>
-      <w:r>
-        <w:rPr>
-          <w:rFonts w:hint="cs"/>
-          <w:rtl/>
-          <w:lang w:bidi="ar-EG"/>
-        </w:rPr>
-        <w:t>1.5</w:t>
-      </w:r>
-      <w:r>
-        <w:rPr>
-          <w:lang w:bidi="ar-EG"/>
-        </w:rPr>
-        <w:t xml:space="preserve"> – applicability : </w:t>
+      <w:bookmarkStart w:id="7" w:name="_Toc123173176"/>
+      <w:r>
+        <w:rPr>
+          <w:rFonts w:hint="cs"/>
+          <w:rtl/>
+          <w:lang w:bidi="ar-EG"/>
+        </w:rPr>
+        <w:t>1.</w:t>
+      </w:r>
+      <w:r>
+        <w:rPr>
+          <w:lang w:bidi="ar-EG"/>
+        </w:rPr>
+        <w:t>6</w:t>
+      </w:r>
+      <w:r>
+        <w:rPr>
+          <w:lang w:bidi="ar-EG"/>
+        </w:rPr>
+        <w:t xml:space="preserve"> – applicability :</w:t>
+      </w:r>
+      <w:bookmarkEnd w:id="7"/>
+      <w:r>
+        <w:rPr>
+          <w:lang w:bidi="ar-EG"/>
+        </w:rPr>
+        <w:t xml:space="preserve"> </w:t>
       </w:r>
     </w:p>
     <w:p>
@@ -14355,7 +14742,6 @@
         <w:bidi/>
         <w:rPr>
           <w:rFonts w:hint="cs"/>
-          <w:rtl/>
           <w:lang w:bidi="ar-EG"/>
         </w:rPr>
       </w:pPr>
@@ -14437,31 +14823,412 @@
         </w:rPr>
         <w:t xml:space="preserve"> </w:t>
       </w:r>
-      <w:bookmarkStart w:id="7" w:name="_GoBack"/>
-      <w:bookmarkEnd w:id="7"/>
-    </w:p>
-    <w:p>
-      <w:pPr>
-        <w:bidi/>
-        <w:rPr>
-          <w:rtl/>
-          <w:lang w:bidi="ar-EG"/>
-        </w:rPr>
-      </w:pPr>
-    </w:p>
-    <w:p>
-      <w:pPr>
-        <w:bidi/>
-        <w:rPr>
-          <w:rtl/>
-          <w:lang w:bidi="ar-EG"/>
-        </w:rPr>
-      </w:pPr>
-    </w:p>
-    <w:p>
-      <w:pPr>
-        <w:bidi/>
-        <w:rPr>
+      <w:r>
+        <w:rPr>
+          <w:lang w:bidi="ar-EG"/>
+        </w:rPr>
+        <w:t xml:space="preserve">factory </w:t>
+      </w:r>
+      <w:r>
+        <w:rPr>
+          <w:rFonts w:hint="cs"/>
+          <w:rtl/>
+          <w:lang w:bidi="ar-EG"/>
+        </w:rPr>
+        <w:t xml:space="preserve"> ف كدة  هحتاج امشى على ال  </w:t>
+      </w:r>
+      <w:r>
+        <w:rPr>
+          <w:lang w:bidi="ar-EG"/>
+        </w:rPr>
+        <w:t xml:space="preserve">abstraction factory  </w:t>
+      </w:r>
+      <w:r>
+        <w:rPr>
+          <w:rFonts w:hint="cs"/>
+          <w:rtl/>
+          <w:lang w:bidi="ar-EG"/>
+        </w:rPr>
+        <w:t xml:space="preserve"> . </w:t>
+      </w:r>
+    </w:p>
+    <w:p>
+      <w:pPr>
+        <w:pStyle w:val="ListParagraph"/>
+        <w:bidi/>
+        <w:rPr>
+          <w:rtl/>
+          <w:lang w:bidi="ar-EG"/>
+        </w:rPr>
+      </w:pPr>
+      <w:r>
+        <w:rPr>
+          <w:rFonts w:cs="Arial"/>
+          <w:rtl/>
+          <w:lang w:bidi="ar-EG"/>
+        </w:rPr>
+        <w:drawing>
+          <wp:anchor distT="0" distB="0" distL="114300" distR="114300" simplePos="0" relativeHeight="251685888" behindDoc="0" locked="0" layoutInCell="1" allowOverlap="1" wp14:anchorId="2819AD58" wp14:editId="7C1BDDEF">
+            <wp:simplePos x="0" y="0"/>
+            <wp:positionH relativeFrom="column">
+              <wp:posOffset>107950</wp:posOffset>
+            </wp:positionH>
+            <wp:positionV relativeFrom="paragraph">
+              <wp:posOffset>12700</wp:posOffset>
+            </wp:positionV>
+            <wp:extent cx="3848100" cy="1322579"/>
+            <wp:effectExtent l="0" t="0" r="0" b="0"/>
+            <wp:wrapNone/>
+            <wp:docPr id="11" name="Picture 11"/>
+            <wp:cNvGraphicFramePr>
+              <a:graphicFrameLocks xmlns:a="http://schemas.openxmlformats.org/drawingml/2006/main" noChangeAspect="1"/>
+            </wp:cNvGraphicFramePr>
+            <a:graphic xmlns:a="http://schemas.openxmlformats.org/drawingml/2006/main">
+              <a:graphicData uri="http://schemas.openxmlformats.org/drawingml/2006/picture">
+                <pic:pic xmlns:pic="http://schemas.openxmlformats.org/drawingml/2006/picture">
+                  <pic:nvPicPr>
+                    <pic:cNvPr id="1" name=""/>
+                    <pic:cNvPicPr/>
+                  </pic:nvPicPr>
+                  <pic:blipFill>
+                    <a:blip r:embed="rId30">
+                      <a:extLst>
+                        <a:ext uri="{28A0092B-C50C-407E-A947-70E740481C1C}">
+                          <a14:useLocalDpi xmlns:a14="http://schemas.microsoft.com/office/drawing/2010/main" val="0"/>
+                        </a:ext>
+                      </a:extLst>
+                    </a:blip>
+                    <a:stretch>
+                      <a:fillRect/>
+                    </a:stretch>
+                  </pic:blipFill>
+                  <pic:spPr>
+                    <a:xfrm>
+                      <a:off x="0" y="0"/>
+                      <a:ext cx="3848100" cy="1322579"/>
+                    </a:xfrm>
+                    <a:prstGeom prst="rect">
+                      <a:avLst/>
+                    </a:prstGeom>
+                  </pic:spPr>
+                </pic:pic>
+              </a:graphicData>
+            </a:graphic>
+            <wp14:sizeRelH relativeFrom="margin">
+              <wp14:pctWidth>0</wp14:pctWidth>
+            </wp14:sizeRelH>
+            <wp14:sizeRelV relativeFrom="margin">
+              <wp14:pctHeight>0</wp14:pctHeight>
+            </wp14:sizeRelV>
+          </wp:anchor>
+        </w:drawing>
+      </w:r>
+    </w:p>
+    <w:p>
+      <w:pPr>
+        <w:pStyle w:val="ListParagraph"/>
+        <w:bidi/>
+        <w:rPr>
+          <w:rtl/>
+          <w:lang w:bidi="ar-EG"/>
+        </w:rPr>
+      </w:pPr>
+    </w:p>
+    <w:p>
+      <w:pPr>
+        <w:pStyle w:val="ListParagraph"/>
+        <w:bidi/>
+        <w:rPr>
+          <w:rtl/>
+          <w:lang w:bidi="ar-EG"/>
+        </w:rPr>
+      </w:pPr>
+    </w:p>
+    <w:p>
+      <w:pPr>
+        <w:pStyle w:val="ListParagraph"/>
+        <w:bidi/>
+        <w:rPr>
+          <w:rtl/>
+          <w:lang w:bidi="ar-EG"/>
+        </w:rPr>
+      </w:pPr>
+    </w:p>
+    <w:p>
+      <w:pPr>
+        <w:pStyle w:val="ListParagraph"/>
+        <w:bidi/>
+        <w:rPr>
+          <w:rtl/>
+          <w:lang w:bidi="ar-EG"/>
+        </w:rPr>
+      </w:pPr>
+    </w:p>
+    <w:p>
+      <w:pPr>
+        <w:pStyle w:val="ListParagraph"/>
+        <w:bidi/>
+        <w:rPr>
+          <w:rtl/>
+          <w:lang w:bidi="ar-EG"/>
+        </w:rPr>
+      </w:pPr>
+    </w:p>
+    <w:p>
+      <w:pPr>
+        <w:pStyle w:val="ListParagraph"/>
+        <w:bidi/>
+        <w:rPr>
+          <w:rtl/>
+          <w:lang w:bidi="ar-EG"/>
+        </w:rPr>
+      </w:pPr>
+    </w:p>
+    <w:p>
+      <w:pPr>
+        <w:pStyle w:val="ListParagraph"/>
+        <w:bidi/>
+        <w:rPr>
+          <w:rtl/>
+          <w:lang w:bidi="ar-EG"/>
+        </w:rPr>
+      </w:pPr>
+    </w:p>
+    <w:p>
+      <w:pPr>
+        <w:pStyle w:val="ListParagraph"/>
+        <w:bidi/>
+        <w:rPr>
+          <w:rtl/>
+          <w:lang w:bidi="ar-EG"/>
+        </w:rPr>
+      </w:pPr>
+    </w:p>
+    <w:p>
+      <w:pPr>
+        <w:pStyle w:val="Heading2"/>
+        <w:rPr>
+          <w:lang w:bidi="ar-EG"/>
+        </w:rPr>
+      </w:pPr>
+      <w:bookmarkStart w:id="8" w:name="_Toc123173177"/>
+      <w:r>
+        <w:rPr>
+          <w:rFonts w:hint="cs"/>
+          <w:rtl/>
+          <w:lang w:bidi="ar-EG"/>
+        </w:rPr>
+        <w:t>1</w:t>
+      </w:r>
+      <w:r>
+        <w:rPr>
+          <w:lang w:bidi="ar-EG"/>
+        </w:rPr>
+        <w:t>.7</w:t>
+      </w:r>
+      <w:r>
+        <w:rPr>
+          <w:lang w:bidi="ar-EG"/>
+        </w:rPr>
+        <w:t>-pros and cons :</w:t>
+      </w:r>
+      <w:bookmarkEnd w:id="8"/>
+      <w:r>
+        <w:rPr>
+          <w:lang w:bidi="ar-EG"/>
+        </w:rPr>
+        <w:t xml:space="preserve"> </w:t>
+      </w:r>
+    </w:p>
+    <w:p>
+      <w:pPr>
+        <w:bidi/>
+        <w:rPr>
+          <w:rtl/>
+          <w:lang w:bidi="ar-EG"/>
+        </w:rPr>
+      </w:pPr>
+    </w:p>
+    <w:p>
+      <w:pPr>
+        <w:bidi/>
+        <w:rPr>
+          <w:rtl/>
+          <w:lang w:bidi="ar-EG"/>
+        </w:rPr>
+      </w:pPr>
+      <w:r>
+        <w:rPr>
+          <w:rFonts w:hint="cs"/>
+          <w:rtl/>
+          <w:lang w:bidi="ar-EG"/>
+        </w:rPr>
+        <w:t xml:space="preserve">مميزات وعيوب  ال </w:t>
+      </w:r>
+      <w:r>
+        <w:rPr>
+          <w:lang w:bidi="ar-EG"/>
+        </w:rPr>
+        <w:t xml:space="preserve">abstract factory  </w:t>
+      </w:r>
+      <w:r>
+        <w:rPr>
+          <w:rFonts w:hint="cs"/>
+          <w:rtl/>
+          <w:lang w:bidi="ar-EG"/>
+        </w:rPr>
+        <w:t xml:space="preserve"> : </w:t>
+      </w:r>
+    </w:p>
+    <w:p>
+      <w:pPr>
+        <w:pStyle w:val="ListParagraph"/>
+        <w:numPr>
+          <w:ilvl w:val="0"/>
+          <w:numId w:val="32"/>
+        </w:numPr>
+        <w:bidi/>
+        <w:rPr>
+          <w:lang w:bidi="ar-EG"/>
+        </w:rPr>
+      </w:pPr>
+      <w:r>
+        <w:rPr>
+          <w:rFonts w:hint="cs"/>
+          <w:rtl/>
+          <w:lang w:bidi="ar-EG"/>
+        </w:rPr>
+        <w:t xml:space="preserve">كل ال </w:t>
+      </w:r>
+      <w:r>
+        <w:rPr>
+          <w:lang w:bidi="ar-EG"/>
+        </w:rPr>
+        <w:t xml:space="preserve">product </w:t>
+      </w:r>
+      <w:r>
+        <w:rPr>
+          <w:rFonts w:hint="cs"/>
+          <w:rtl/>
+          <w:lang w:bidi="ar-EG"/>
+        </w:rPr>
+        <w:t xml:space="preserve"> الى هتطلع من ال </w:t>
+      </w:r>
+      <w:r>
+        <w:rPr>
+          <w:lang w:bidi="ar-EG"/>
+        </w:rPr>
+        <w:t xml:space="preserve">modern factory </w:t>
+      </w:r>
+      <w:r>
+        <w:rPr>
+          <w:rFonts w:hint="cs"/>
+          <w:rtl/>
+          <w:lang w:bidi="ar-EG"/>
+        </w:rPr>
+        <w:t xml:space="preserve"> هيكون </w:t>
+      </w:r>
+      <w:r>
+        <w:rPr>
+          <w:lang w:bidi="ar-EG"/>
+        </w:rPr>
+        <w:t>modern</w:t>
+      </w:r>
+      <w:r>
+        <w:rPr>
+          <w:rFonts w:hint="cs"/>
+          <w:rtl/>
+          <w:lang w:bidi="ar-EG"/>
+        </w:rPr>
+        <w:t xml:space="preserve"> . ف انا ضامن ان الطقم الى هيطلعلى</w:t>
+      </w:r>
+    </w:p>
+    <w:p>
+      <w:pPr>
+        <w:pStyle w:val="ListParagraph"/>
+        <w:bidi/>
+        <w:rPr>
+          <w:rtl/>
+          <w:lang w:bidi="ar-EG"/>
+        </w:rPr>
+      </w:pPr>
+      <w:r>
+        <w:rPr>
+          <w:rFonts w:hint="cs"/>
+          <w:rtl/>
+          <w:lang w:bidi="ar-EG"/>
+        </w:rPr>
+        <w:t xml:space="preserve"> من ال </w:t>
+      </w:r>
+      <w:r>
+        <w:rPr>
+          <w:lang w:bidi="ar-EG"/>
+        </w:rPr>
+        <w:t xml:space="preserve">modern factory </w:t>
+      </w:r>
+      <w:r>
+        <w:rPr>
+          <w:rFonts w:hint="cs"/>
+          <w:rtl/>
+          <w:lang w:bidi="ar-EG"/>
+        </w:rPr>
+        <w:t xml:space="preserve"> </w:t>
+      </w:r>
+      <w:r>
+        <w:rPr>
+          <w:rFonts w:hint="cs"/>
+          <w:rtl/>
+          <w:lang w:bidi="ar-EG"/>
+        </w:rPr>
+        <w:t xml:space="preserve">كله من نفس النوع </w:t>
+      </w:r>
+      <w:r>
+        <w:rPr>
+          <w:lang w:bidi="ar-EG"/>
+        </w:rPr>
+        <w:t xml:space="preserve"> modern </w:t>
+      </w:r>
+      <w:r>
+        <w:rPr>
+          <w:rFonts w:hint="cs"/>
+          <w:rtl/>
+          <w:lang w:bidi="ar-EG"/>
+        </w:rPr>
+        <w:t xml:space="preserve">ي عنى مش هلاقى  قطعتين من الاساس من نوع والكرسى من نوع تانى مثلا </w:t>
+      </w:r>
+    </w:p>
+    <w:p>
+      <w:pPr>
+        <w:bidi/>
+        <w:rPr>
+          <w:rtl/>
+          <w:lang w:bidi="ar-EG"/>
+        </w:rPr>
+      </w:pPr>
+    </w:p>
+    <w:p>
+      <w:pPr>
+        <w:pStyle w:val="ListParagraph"/>
+        <w:numPr>
+          <w:ilvl w:val="0"/>
+          <w:numId w:val="32"/>
+        </w:numPr>
+        <w:bidi/>
+        <w:rPr>
+          <w:rFonts w:hint="cs"/>
+          <w:rtl/>
+          <w:lang w:bidi="ar-EG"/>
+        </w:rPr>
+      </w:pPr>
+      <w:bookmarkStart w:id="9" w:name="_GoBack"/>
+      <w:bookmarkEnd w:id="9"/>
+    </w:p>
+    <w:p>
+      <w:pPr>
+        <w:pStyle w:val="ListParagraph"/>
+        <w:bidi/>
+        <w:rPr>
+          <w:rFonts w:hint="cs"/>
           <w:rtl/>
           <w:lang w:bidi="ar-EG"/>
         </w:rPr>
@@ -15017,7 +15784,7 @@
       </w:pPr>
     </w:p>
     <w:sectPr>
-      <w:footerReference w:type="default" r:id="rId30"/>
+      <w:footerReference w:type="default" r:id="rId31"/>
       <w:pgSz w:w="12240" w:h="15840"/>
       <w:pgMar w:top="1440" w:right="1440" w:bottom="1440" w:left="1440" w:header="720" w:footer="720" w:gutter="0"/>
       <w:pgBorders w:offsetFrom="page">
@@ -15699,6 +16466,95 @@
     </w:lvl>
   </w:abstractNum>
   <w:abstractNum w:abstractNumId="4">
+    <w:nsid w:val="080B3F23"/>
+    <w:multiLevelType w:val="hybridMultilevel"/>
+    <w:tmpl w:val="D360A996"/>
+    <w:lvl w:ilvl="0" w:tplc="80B4DB48">
+      <w:start w:val="1"/>
+      <w:numFmt w:val="decimal"/>
+      <w:lvlText w:val="%1-"/>
+      <w:lvlJc w:val="left"/>
+      <w:pPr>
+        <w:ind w:left="720" w:hanging="360"/>
+      </w:pPr>
+      <w:rPr>
+        <w:rFonts w:hint="default"/>
+      </w:rPr>
+    </w:lvl>
+    <w:lvl w:ilvl="1" w:tplc="04090019" w:tentative="1">
+      <w:start w:val="1"/>
+      <w:numFmt w:val="lowerLetter"/>
+      <w:lvlText w:val="%2."/>
+      <w:lvlJc w:val="left"/>
+      <w:pPr>
+        <w:ind w:left="1440" w:hanging="360"/>
+      </w:pPr>
+    </w:lvl>
+    <w:lvl w:ilvl="2" w:tplc="0409001B" w:tentative="1">
+      <w:start w:val="1"/>
+      <w:numFmt w:val="lowerRoman"/>
+      <w:lvlText w:val="%3."/>
+      <w:lvlJc w:val="right"/>
+      <w:pPr>
+        <w:ind w:left="2160" w:hanging="180"/>
+      </w:pPr>
+    </w:lvl>
+    <w:lvl w:ilvl="3" w:tplc="0409000F" w:tentative="1">
+      <w:start w:val="1"/>
+      <w:numFmt w:val="decimal"/>
+      <w:lvlText w:val="%4."/>
+      <w:lvlJc w:val="left"/>
+      <w:pPr>
+        <w:ind w:left="2880" w:hanging="360"/>
+      </w:pPr>
+    </w:lvl>
+    <w:lvl w:ilvl="4" w:tplc="04090019" w:tentative="1">
+      <w:start w:val="1"/>
+      <w:numFmt w:val="lowerLetter"/>
+      <w:lvlText w:val="%5."/>
+      <w:lvlJc w:val="left"/>
+      <w:pPr>
+        <w:ind w:left="3600" w:hanging="360"/>
+      </w:pPr>
+    </w:lvl>
+    <w:lvl w:ilvl="5" w:tplc="0409001B" w:tentative="1">
+      <w:start w:val="1"/>
+      <w:numFmt w:val="lowerRoman"/>
+      <w:lvlText w:val="%6."/>
+      <w:lvlJc w:val="right"/>
+      <w:pPr>
+        <w:ind w:left="4320" w:hanging="180"/>
+      </w:pPr>
+    </w:lvl>
+    <w:lvl w:ilvl="6" w:tplc="0409000F" w:tentative="1">
+      <w:start w:val="1"/>
+      <w:numFmt w:val="decimal"/>
+      <w:lvlText w:val="%7."/>
+      <w:lvlJc w:val="left"/>
+      <w:pPr>
+        <w:ind w:left="5040" w:hanging="360"/>
+      </w:pPr>
+    </w:lvl>
+    <w:lvl w:ilvl="7" w:tplc="04090019" w:tentative="1">
+      <w:start w:val="1"/>
+      <w:numFmt w:val="lowerLetter"/>
+      <w:lvlText w:val="%8."/>
+      <w:lvlJc w:val="left"/>
+      <w:pPr>
+        <w:ind w:left="5760" w:hanging="360"/>
+      </w:pPr>
+    </w:lvl>
+    <w:lvl w:ilvl="8" w:tplc="0409001B" w:tentative="1">
+      <w:start w:val="1"/>
+      <w:numFmt w:val="lowerRoman"/>
+      <w:lvlText w:val="%9."/>
+      <w:lvlJc w:val="right"/>
+      <w:pPr>
+        <w:ind w:left="6480" w:hanging="180"/>
+      </w:pPr>
+    </w:lvl>
+  </w:abstractNum>
+  <w:abstractNum w:abstractNumId="5">
     <w:nsid w:val="099D020B"/>
     <w:multiLevelType w:val="hybridMultilevel"/>
     <w:tmpl w:val="3F68F320"/>
@@ -15787,7 +16643,7 @@
       </w:pPr>
     </w:lvl>
   </w:abstractNum>
-  <w:abstractNum w:abstractNumId="5">
+  <w:abstractNum w:abstractNumId="6">
     <w:nsid w:val="0A5769B3"/>
     <w:multiLevelType w:val="hybridMultilevel"/>
     <w:tmpl w:val="C1C8C43A"/>
@@ -15876,7 +16732,7 @@
       </w:pPr>
     </w:lvl>
   </w:abstractNum>
-  <w:abstractNum w:abstractNumId="6">
+  <w:abstractNum w:abstractNumId="7">
     <w:nsid w:val="0F183808"/>
     <w:multiLevelType w:val="hybridMultilevel"/>
     <w:tmpl w:val="342CC3C2"/>
@@ -15965,7 +16821,7 @@
       </w:pPr>
     </w:lvl>
   </w:abstractNum>
-  <w:abstractNum w:abstractNumId="7">
+  <w:abstractNum w:abstractNumId="8">
     <w:nsid w:val="1BC768FB"/>
     <w:multiLevelType w:val="hybridMultilevel"/>
     <w:tmpl w:val="0E22B510"/>
@@ -16054,7 +16910,7 @@
       </w:pPr>
     </w:lvl>
   </w:abstractNum>
-  <w:abstractNum w:abstractNumId="8">
+  <w:abstractNum w:abstractNumId="9">
     <w:nsid w:val="2135349A"/>
     <w:multiLevelType w:val="hybridMultilevel"/>
     <w:tmpl w:val="A75E6DBE"/>
@@ -16143,7 +16999,7 @@
       </w:pPr>
     </w:lvl>
   </w:abstractNum>
-  <w:abstractNum w:abstractNumId="9">
+  <w:abstractNum w:abstractNumId="10">
     <w:nsid w:val="22FF44B8"/>
     <w:multiLevelType w:val="hybridMultilevel"/>
     <w:tmpl w:val="4FA85D7A"/>
@@ -16232,7 +17088,7 @@
       </w:pPr>
     </w:lvl>
   </w:abstractNum>
-  <w:abstractNum w:abstractNumId="10">
+  <w:abstractNum w:abstractNumId="11">
     <w:nsid w:val="25ED3787"/>
     <w:multiLevelType w:val="multilevel"/>
     <w:tmpl w:val="C608BA8E"/>
@@ -16345,7 +17201,7 @@
       </w:rPr>
     </w:lvl>
   </w:abstractNum>
-  <w:abstractNum w:abstractNumId="11">
+  <w:abstractNum w:abstractNumId="12">
     <w:nsid w:val="27AB02C6"/>
     <w:multiLevelType w:val="hybridMultilevel"/>
     <w:tmpl w:val="364086DE"/>
@@ -16434,7 +17290,7 @@
       </w:pPr>
     </w:lvl>
   </w:abstractNum>
-  <w:abstractNum w:abstractNumId="12">
+  <w:abstractNum w:abstractNumId="13">
     <w:nsid w:val="28DC2F0C"/>
     <w:multiLevelType w:val="hybridMultilevel"/>
     <w:tmpl w:val="E5E631C6"/>
@@ -16523,7 +17379,7 @@
       </w:pPr>
     </w:lvl>
   </w:abstractNum>
-  <w:abstractNum w:abstractNumId="13">
+  <w:abstractNum w:abstractNumId="14">
     <w:nsid w:val="2AFB0D95"/>
     <w:multiLevelType w:val="hybridMultilevel"/>
     <w:tmpl w:val="E3AE2A1E"/>
@@ -16612,7 +17468,7 @@
       </w:pPr>
     </w:lvl>
   </w:abstractNum>
-  <w:abstractNum w:abstractNumId="14">
+  <w:abstractNum w:abstractNumId="15">
     <w:nsid w:val="39233227"/>
     <w:multiLevelType w:val="hybridMultilevel"/>
     <w:tmpl w:val="1D92CE4E"/>
@@ -16701,7 +17557,7 @@
       </w:pPr>
     </w:lvl>
   </w:abstractNum>
-  <w:abstractNum w:abstractNumId="15">
+  <w:abstractNum w:abstractNumId="16">
     <w:nsid w:val="3B282422"/>
     <w:multiLevelType w:val="multilevel"/>
     <w:tmpl w:val="DCC63A80"/>
@@ -16814,7 +17670,7 @@
       </w:rPr>
     </w:lvl>
   </w:abstractNum>
-  <w:abstractNum w:abstractNumId="16">
+  <w:abstractNum w:abstractNumId="17">
     <w:nsid w:val="3D0523CE"/>
     <w:multiLevelType w:val="hybridMultilevel"/>
     <w:tmpl w:val="8BD03CFE"/>
@@ -16903,7 +17759,7 @@
       </w:pPr>
     </w:lvl>
   </w:abstractNum>
-  <w:abstractNum w:abstractNumId="17">
+  <w:abstractNum w:abstractNumId="18">
     <w:nsid w:val="3EB6091B"/>
     <w:multiLevelType w:val="hybridMultilevel"/>
     <w:tmpl w:val="47501C0E"/>
@@ -17016,7 +17872,7 @@
       </w:rPr>
     </w:lvl>
   </w:abstractNum>
-  <w:abstractNum w:abstractNumId="18">
+  <w:abstractNum w:abstractNumId="19">
     <w:nsid w:val="44E4278C"/>
     <w:multiLevelType w:val="hybridMultilevel"/>
     <w:tmpl w:val="E312BE6C"/>
@@ -17105,7 +17961,7 @@
       </w:pPr>
     </w:lvl>
   </w:abstractNum>
-  <w:abstractNum w:abstractNumId="19">
+  <w:abstractNum w:abstractNumId="20">
     <w:nsid w:val="47EC7C0A"/>
     <w:multiLevelType w:val="hybridMultilevel"/>
     <w:tmpl w:val="FCC48F96"/>
@@ -17194,7 +18050,7 @@
       </w:pPr>
     </w:lvl>
   </w:abstractNum>
-  <w:abstractNum w:abstractNumId="20">
+  <w:abstractNum w:abstractNumId="21">
     <w:nsid w:val="4ABB2572"/>
     <w:multiLevelType w:val="hybridMultilevel"/>
     <w:tmpl w:val="C0EEDB5A"/>
@@ -17283,7 +18139,7 @@
       </w:pPr>
     </w:lvl>
   </w:abstractNum>
-  <w:abstractNum w:abstractNumId="21">
+  <w:abstractNum w:abstractNumId="22">
     <w:nsid w:val="4ADF0E3A"/>
     <w:multiLevelType w:val="hybridMultilevel"/>
     <w:tmpl w:val="B8A2AF7E"/>
@@ -17372,7 +18228,7 @@
       </w:pPr>
     </w:lvl>
   </w:abstractNum>
-  <w:abstractNum w:abstractNumId="22">
+  <w:abstractNum w:abstractNumId="23">
     <w:nsid w:val="4CAE7E4E"/>
     <w:multiLevelType w:val="hybridMultilevel"/>
     <w:tmpl w:val="E632D0F8"/>
@@ -17461,7 +18317,7 @@
       </w:pPr>
     </w:lvl>
   </w:abstractNum>
-  <w:abstractNum w:abstractNumId="23">
+  <w:abstractNum w:abstractNumId="24">
     <w:nsid w:val="54A20C2A"/>
     <w:multiLevelType w:val="hybridMultilevel"/>
     <w:tmpl w:val="24D6744C"/>
@@ -17550,7 +18406,7 @@
       </w:pPr>
     </w:lvl>
   </w:abstractNum>
-  <w:abstractNum w:abstractNumId="24">
+  <w:abstractNum w:abstractNumId="25">
     <w:nsid w:val="553A5C7F"/>
     <w:multiLevelType w:val="hybridMultilevel"/>
     <w:tmpl w:val="C4101D7A"/>
@@ -17639,7 +18495,7 @@
       </w:pPr>
     </w:lvl>
   </w:abstractNum>
-  <w:abstractNum w:abstractNumId="25">
+  <w:abstractNum w:abstractNumId="26">
     <w:nsid w:val="5886528C"/>
     <w:multiLevelType w:val="hybridMultilevel"/>
     <w:tmpl w:val="6F00EEE6"/>
@@ -17728,7 +18584,7 @@
       </w:pPr>
     </w:lvl>
   </w:abstractNum>
-  <w:abstractNum w:abstractNumId="26">
+  <w:abstractNum w:abstractNumId="27">
     <w:nsid w:val="59D10197"/>
     <w:multiLevelType w:val="hybridMultilevel"/>
     <w:tmpl w:val="C4F450F2"/>
@@ -17817,7 +18673,7 @@
       </w:pPr>
     </w:lvl>
   </w:abstractNum>
-  <w:abstractNum w:abstractNumId="27">
+  <w:abstractNum w:abstractNumId="28">
     <w:nsid w:val="6BB605FE"/>
     <w:multiLevelType w:val="hybridMultilevel"/>
     <w:tmpl w:val="5A1A0508"/>
@@ -17930,7 +18786,7 @@
       </w:rPr>
     </w:lvl>
   </w:abstractNum>
-  <w:abstractNum w:abstractNumId="28">
+  <w:abstractNum w:abstractNumId="29">
     <w:nsid w:val="73DC043B"/>
     <w:multiLevelType w:val="hybridMultilevel"/>
     <w:tmpl w:val="245E7924"/>
@@ -18019,7 +18875,7 @@
       </w:pPr>
     </w:lvl>
   </w:abstractNum>
-  <w:abstractNum w:abstractNumId="29">
+  <w:abstractNum w:abstractNumId="30">
     <w:nsid w:val="759106BF"/>
     <w:multiLevelType w:val="multilevel"/>
     <w:tmpl w:val="DD68950E"/>
@@ -18132,7 +18988,7 @@
       </w:rPr>
     </w:lvl>
   </w:abstractNum>
-  <w:abstractNum w:abstractNumId="30">
+  <w:abstractNum w:abstractNumId="31">
     <w:nsid w:val="7E014A32"/>
     <w:multiLevelType w:val="hybridMultilevel"/>
     <w:tmpl w:val="C018F232"/>
@@ -18222,96 +19078,99 @@
     </w:lvl>
   </w:abstractNum>
   <w:num w:numId="1">
-    <w:abstractNumId w:val="11"/>
+    <w:abstractNumId w:val="12"/>
   </w:num>
   <w:num w:numId="2">
     <w:abstractNumId w:val="3"/>
   </w:num>
   <w:num w:numId="3">
+    <w:abstractNumId w:val="22"/>
+  </w:num>
+  <w:num w:numId="4">
+    <w:abstractNumId w:val="15"/>
+  </w:num>
+  <w:num w:numId="5">
+    <w:abstractNumId w:val="25"/>
+  </w:num>
+  <w:num w:numId="6">
     <w:abstractNumId w:val="21"/>
   </w:num>
-  <w:num w:numId="4">
-    <w:abstractNumId w:val="14"/>
+  <w:num w:numId="7">
+    <w:abstractNumId w:val="31"/>
   </w:num>
-  <w:num w:numId="5">
+  <w:num w:numId="8">
+    <w:abstractNumId w:val="6"/>
+  </w:num>
+  <w:num w:numId="9">
+    <w:abstractNumId w:val="23"/>
+  </w:num>
+  <w:num w:numId="10">
+    <w:abstractNumId w:val="10"/>
+  </w:num>
+  <w:num w:numId="11">
     <w:abstractNumId w:val="24"/>
   </w:num>
-  <w:num w:numId="6">
-    <w:abstractNumId w:val="20"/>
+  <w:num w:numId="12">
+    <w:abstractNumId w:val="28"/>
   </w:num>
-  <w:num w:numId="7">
-    <w:abstractNumId w:val="30"/>
+  <w:num w:numId="13">
+    <w:abstractNumId w:val="16"/>
   </w:num>
-  <w:num w:numId="8">
-    <w:abstractNumId w:val="5"/>
+  <w:num w:numId="14">
+    <w:abstractNumId w:val="11"/>
   </w:num>
-  <w:num w:numId="9">
-    <w:abstractNumId w:val="22"/>
-  </w:num>
-  <w:num w:numId="10">
-    <w:abstractNumId w:val="9"/>
-  </w:num>
-  <w:num w:numId="11">
-    <w:abstractNumId w:val="23"/>
-  </w:num>
-  <w:num w:numId="12">
+  <w:num w:numId="15">
     <w:abstractNumId w:val="27"/>
   </w:num>
-  <w:num w:numId="13">
-    <w:abstractNumId w:val="15"/>
-  </w:num>
-  <w:num w:numId="14">
-    <w:abstractNumId w:val="10"/>
-  </w:num>
-  <w:num w:numId="15">
-    <w:abstractNumId w:val="26"/>
-  </w:num>
   <w:num w:numId="16">
-    <w:abstractNumId w:val="8"/>
+    <w:abstractNumId w:val="9"/>
   </w:num>
   <w:num w:numId="17">
     <w:abstractNumId w:val="1"/>
   </w:num>
   <w:num w:numId="18">
-    <w:abstractNumId w:val="13"/>
+    <w:abstractNumId w:val="14"/>
   </w:num>
   <w:num w:numId="19">
-    <w:abstractNumId w:val="25"/>
+    <w:abstractNumId w:val="26"/>
   </w:num>
   <w:num w:numId="20">
-    <w:abstractNumId w:val="12"/>
+    <w:abstractNumId w:val="13"/>
   </w:num>
   <w:num w:numId="21">
     <w:abstractNumId w:val="2"/>
   </w:num>
   <w:num w:numId="22">
-    <w:abstractNumId w:val="6"/>
+    <w:abstractNumId w:val="7"/>
   </w:num>
   <w:num w:numId="23">
+    <w:abstractNumId w:val="19"/>
+  </w:num>
+  <w:num w:numId="24">
     <w:abstractNumId w:val="18"/>
   </w:num>
-  <w:num w:numId="24">
-    <w:abstractNumId w:val="17"/>
+  <w:num w:numId="25">
+    <w:abstractNumId w:val="30"/>
   </w:num>
-  <w:num w:numId="25">
+  <w:num w:numId="26">
     <w:abstractNumId w:val="29"/>
   </w:num>
-  <w:num w:numId="26">
-    <w:abstractNumId w:val="28"/>
-  </w:num>
   <w:num w:numId="27">
-    <w:abstractNumId w:val="7"/>
+    <w:abstractNumId w:val="8"/>
   </w:num>
   <w:num w:numId="28">
     <w:abstractNumId w:val="0"/>
   </w:num>
   <w:num w:numId="29">
-    <w:abstractNumId w:val="19"/>
+    <w:abstractNumId w:val="20"/>
   </w:num>
   <w:num w:numId="30">
-    <w:abstractNumId w:val="16"/>
+    <w:abstractNumId w:val="17"/>
   </w:num>
   <w:num w:numId="31">
+    <w:abstractNumId w:val="5"/>
+  </w:num>
+  <w:num w:numId="32">
     <w:abstractNumId w:val="4"/>
   </w:num>
   <w:numIdMacAtCleanup w:val="6"/>
@@ -20513,11 +21372,11 @@
     <w:rsid w:val="00946A70"/>
     <w:rsid w:val="00954CE0"/>
     <w:rsid w:val="00B46DE4"/>
+    <w:rsid w:val="00BA252C"/>
     <w:rsid w:val="00C4373B"/>
     <w:rsid w:val="00C57287"/>
     <w:rsid w:val="00C915CE"/>
     <w:rsid w:val="00D74821"/>
-    <w:rsid w:val="00DD0111"/>
     <w:rsid w:val="00E25B31"/>
     <w:rsid w:val="00E5359A"/>
     <w:rsid w:val="00E768BF"/>
@@ -21310,7 +22169,7 @@
 </file>
 
 <file path=customXml/itemProps2.xml><?xml version="1.0" encoding="utf-8"?>
-<ds:datastoreItem xmlns:ds="http://schemas.openxmlformats.org/officeDocument/2006/customXml" ds:itemID="{1AEF5174-DE9E-46AD-B8DA-52C8052B6AD4}">
+<ds:datastoreItem xmlns:ds="http://schemas.openxmlformats.org/officeDocument/2006/customXml" ds:itemID="{C739A21C-C487-4939-97A6-137CA7D341AA}">
   <ds:schemaRefs>
     <ds:schemaRef ds:uri="http://schemas.openxmlformats.org/officeDocument/2006/bibliography"/>
   </ds:schemaRefs>

</xml_diff>

<commit_message>
notes 1.8 in creation Dp   part2
</commit_message>
<xml_diff>
--- a/6-creation DP part2.docx
+++ b/6-creation DP part2.docx
@@ -4234,7 +4234,7 @@
           <w:r>
             <w:fldChar w:fldCharType="separate"/>
           </w:r>
-          <w:hyperlink w:anchor="_Toc123173169" w:history="1">
+          <w:hyperlink w:anchor="_Toc123175043" w:history="1">
             <w:r>
               <w:rPr>
                 <w:rStyle w:val="Hyperlink"/>
@@ -4271,7 +4271,7 @@
                 <w:noProof/>
                 <w:webHidden/>
               </w:rPr>
-              <w:instrText xml:space="preserve"> PAGEREF _Toc123173169 \h </w:instrText>
+              <w:instrText xml:space="preserve"> PAGEREF _Toc123175043 \h </w:instrText>
             </w:r>
             <w:r>
               <w:rPr>
@@ -4313,7 +4313,7 @@
               <w:noProof/>
             </w:rPr>
           </w:pPr>
-          <w:hyperlink w:anchor="_Toc123173170" w:history="1">
+          <w:hyperlink w:anchor="_Toc123175044" w:history="1">
             <w:r>
               <w:rPr>
                 <w:rStyle w:val="Hyperlink"/>
@@ -4350,7 +4350,7 @@
                 <w:noProof/>
                 <w:webHidden/>
               </w:rPr>
-              <w:instrText xml:space="preserve"> PAGEREF _Toc123173170 \h </w:instrText>
+              <w:instrText xml:space="preserve"> PAGEREF _Toc123175044 \h </w:instrText>
             </w:r>
             <w:r>
               <w:rPr>
@@ -4393,7 +4393,7 @@
               <w:noProof/>
             </w:rPr>
           </w:pPr>
-          <w:hyperlink w:anchor="_Toc123173171" w:history="1">
+          <w:hyperlink w:anchor="_Toc123175045" w:history="1">
             <w:r>
               <w:rPr>
                 <w:rStyle w:val="Hyperlink"/>
@@ -4437,7 +4437,7 @@
                 <w:noProof/>
                 <w:webHidden/>
               </w:rPr>
-              <w:instrText xml:space="preserve"> PAGEREF _Toc123173171 \h </w:instrText>
+              <w:instrText xml:space="preserve"> PAGEREF _Toc123175045 \h </w:instrText>
             </w:r>
             <w:r>
               <w:rPr>
@@ -4479,7 +4479,7 @@
               <w:noProof/>
             </w:rPr>
           </w:pPr>
-          <w:hyperlink w:anchor="_Toc123173172" w:history="1">
+          <w:hyperlink w:anchor="_Toc123175046" w:history="1">
             <w:r>
               <w:rPr>
                 <w:rStyle w:val="Hyperlink"/>
@@ -4507,7 +4507,7 @@
                 <w:noProof/>
                 <w:webHidden/>
               </w:rPr>
-              <w:instrText xml:space="preserve"> PAGEREF _Toc123173172 \h </w:instrText>
+              <w:instrText xml:space="preserve"> PAGEREF _Toc123175046 \h </w:instrText>
             </w:r>
             <w:r>
               <w:rPr>
@@ -4549,7 +4549,7 @@
               <w:noProof/>
             </w:rPr>
           </w:pPr>
-          <w:hyperlink w:anchor="_Toc123173173" w:history="1">
+          <w:hyperlink w:anchor="_Toc123175047" w:history="1">
             <w:r>
               <w:rPr>
                 <w:rStyle w:val="Hyperlink"/>
@@ -4577,7 +4577,7 @@
                 <w:noProof/>
                 <w:webHidden/>
               </w:rPr>
-              <w:instrText xml:space="preserve"> PAGEREF _Toc123173173 \h </w:instrText>
+              <w:instrText xml:space="preserve"> PAGEREF _Toc123175047 \h </w:instrText>
             </w:r>
             <w:r>
               <w:rPr>
@@ -4619,7 +4619,7 @@
               <w:noProof/>
             </w:rPr>
           </w:pPr>
-          <w:hyperlink w:anchor="_Toc123173174" w:history="1">
+          <w:hyperlink w:anchor="_Toc123175048" w:history="1">
             <w:r>
               <w:rPr>
                 <w:rStyle w:val="Hyperlink"/>
@@ -4656,7 +4656,7 @@
                 <w:noProof/>
                 <w:webHidden/>
               </w:rPr>
-              <w:instrText xml:space="preserve"> PAGEREF _Toc123173174 \h </w:instrText>
+              <w:instrText xml:space="preserve"> PAGEREF _Toc123175048 \h </w:instrText>
             </w:r>
             <w:r>
               <w:rPr>
@@ -4698,7 +4698,7 @@
               <w:noProof/>
             </w:rPr>
           </w:pPr>
-          <w:hyperlink w:anchor="_Toc123173175" w:history="1">
+          <w:hyperlink w:anchor="_Toc123175049" w:history="1">
             <w:r>
               <w:rPr>
                 <w:rStyle w:val="Hyperlink"/>
@@ -4726,7 +4726,7 @@
                 <w:noProof/>
                 <w:webHidden/>
               </w:rPr>
-              <w:instrText xml:space="preserve"> PAGEREF _Toc123173175 \h </w:instrText>
+              <w:instrText xml:space="preserve"> PAGEREF _Toc123175049 \h </w:instrText>
             </w:r>
             <w:r>
               <w:rPr>
@@ -4768,7 +4768,7 @@
               <w:noProof/>
             </w:rPr>
           </w:pPr>
-          <w:hyperlink w:anchor="_Toc123173176" w:history="1">
+          <w:hyperlink w:anchor="_Toc123175050" w:history="1">
             <w:r>
               <w:rPr>
                 <w:rStyle w:val="Hyperlink"/>
@@ -4776,7 +4776,7 @@
                 <w:rtl/>
                 <w:lang w:bidi="ar-EG"/>
               </w:rPr>
-              <w:t>1.5</w:t>
+              <w:t>1.</w:t>
             </w:r>
             <w:r>
               <w:rPr>
@@ -4784,7 +4784,7 @@
                 <w:noProof/>
                 <w:lang w:bidi="ar-EG"/>
               </w:rPr>
-              <w:t xml:space="preserve"> – applicability :</w:t>
+              <w:t>6 – applicability :</w:t>
             </w:r>
             <w:r>
               <w:rPr>
@@ -4805,7 +4805,7 @@
                 <w:noProof/>
                 <w:webHidden/>
               </w:rPr>
-              <w:instrText xml:space="preserve"> PAGEREF _Toc123173176 \h </w:instrText>
+              <w:instrText xml:space="preserve"> PAGEREF _Toc123175050 \h </w:instrText>
             </w:r>
             <w:r>
               <w:rPr>
@@ -4847,7 +4847,7 @@
               <w:noProof/>
             </w:rPr>
           </w:pPr>
-          <w:hyperlink w:anchor="_Toc123173177" w:history="1">
+          <w:hyperlink w:anchor="_Toc123175051" w:history="1">
             <w:r>
               <w:rPr>
                 <w:rStyle w:val="Hyperlink"/>
@@ -4863,7 +4863,7 @@
                 <w:noProof/>
                 <w:lang w:bidi="ar-EG"/>
               </w:rPr>
-              <w:t>.6-pros and cons :</w:t>
+              <w:t>.7-pros and cons :</w:t>
             </w:r>
             <w:r>
               <w:rPr>
@@ -4884,7 +4884,7 @@
                 <w:noProof/>
                 <w:webHidden/>
               </w:rPr>
-              <w:instrText xml:space="preserve"> PAGEREF _Toc123173177 \h </w:instrText>
+              <w:instrText xml:space="preserve"> PAGEREF _Toc123175051 \h </w:instrText>
             </w:r>
             <w:r>
               <w:rPr>
@@ -4905,6 +4905,85 @@
                 <w:webHidden/>
               </w:rPr>
               <w:t>10</w:t>
+            </w:r>
+            <w:r>
+              <w:rPr>
+                <w:noProof/>
+                <w:webHidden/>
+              </w:rPr>
+              <w:fldChar w:fldCharType="end"/>
+            </w:r>
+          </w:hyperlink>
+        </w:p>
+        <w:p>
+          <w:pPr>
+            <w:pStyle w:val="TOC2"/>
+            <w:tabs>
+              <w:tab w:val="right" w:leader="dot" w:pos="9350"/>
+            </w:tabs>
+            <w:rPr>
+              <w:rFonts w:cstheme="minorBidi"/>
+              <w:noProof/>
+            </w:rPr>
+          </w:pPr>
+          <w:hyperlink w:anchor="_Toc123175052" w:history="1">
+            <w:r>
+              <w:rPr>
+                <w:rStyle w:val="Hyperlink"/>
+                <w:noProof/>
+                <w:rtl/>
+                <w:lang w:bidi="ar-EG"/>
+              </w:rPr>
+              <w:t>1</w:t>
+            </w:r>
+            <w:r>
+              <w:rPr>
+                <w:rStyle w:val="Hyperlink"/>
+                <w:noProof/>
+                <w:lang w:bidi="ar-EG"/>
+              </w:rPr>
+              <w:t>.8 – next topic :</w:t>
+            </w:r>
+            <w:r>
+              <w:rPr>
+                <w:noProof/>
+                <w:webHidden/>
+              </w:rPr>
+              <w:tab/>
+            </w:r>
+            <w:r>
+              <w:rPr>
+                <w:noProof/>
+                <w:webHidden/>
+              </w:rPr>
+              <w:fldChar w:fldCharType="begin"/>
+            </w:r>
+            <w:r>
+              <w:rPr>
+                <w:noProof/>
+                <w:webHidden/>
+              </w:rPr>
+              <w:instrText xml:space="preserve"> PAGEREF _Toc123175052 \h </w:instrText>
+            </w:r>
+            <w:r>
+              <w:rPr>
+                <w:noProof/>
+                <w:webHidden/>
+              </w:rPr>
+            </w:r>
+            <w:r>
+              <w:rPr>
+                <w:noProof/>
+                <w:webHidden/>
+              </w:rPr>
+              <w:fldChar w:fldCharType="separate"/>
+            </w:r>
+            <w:r>
+              <w:rPr>
+                <w:noProof/>
+                <w:webHidden/>
+              </w:rPr>
+              <w:t>11</w:t>
             </w:r>
             <w:r>
               <w:rPr>
@@ -5074,27 +5153,19 @@
           <w:rtl/>
           <w:lang w:bidi="ar-EG"/>
         </w:rPr>
+        <w:lastRenderedPageBreak/>
         <w:t xml:space="preserve"> </w:t>
       </w:r>
     </w:p>
     <w:p>
       <w:pPr>
-        <w:bidi/>
-        <w:rPr>
-          <w:rtl/>
-          <w:lang w:bidi="ar-EG"/>
-        </w:rPr>
-      </w:pPr>
-    </w:p>
-    <w:p>
-      <w:pPr>
         <w:pStyle w:val="Heading1"/>
         <w:rPr>
           <w:rtl/>
           <w:lang w:bidi="ar-EG"/>
         </w:rPr>
       </w:pPr>
-      <w:bookmarkStart w:id="0" w:name="_Toc123173169"/>
+      <w:bookmarkStart w:id="0" w:name="_Toc123175043"/>
       <w:r>
         <w:rPr>
           <w:rFonts w:hint="cs"/>
@@ -5304,7 +5375,7 @@
           <w:lang w:bidi="ar-EG"/>
         </w:rPr>
       </w:pPr>
-      <w:bookmarkStart w:id="1" w:name="_Toc123173170"/>
+      <w:bookmarkStart w:id="1" w:name="_Toc123175044"/>
       <w:r>
         <w:rPr>
           <w:rFonts w:hint="cs"/>
@@ -5890,7 +5961,7 @@
           <w:lang w:bidi="ar-EG"/>
         </w:rPr>
       </w:pPr>
-      <w:bookmarkStart w:id="2" w:name="_Toc123173171"/>
+      <w:bookmarkStart w:id="2" w:name="_Toc123175045"/>
       <w:r>
         <w:rPr>
           <w:lang w:bidi="ar-EG"/>
@@ -6631,7 +6702,7 @@
           <w:lang w:bidi="ar-EG"/>
         </w:rPr>
       </w:pPr>
-      <w:bookmarkStart w:id="3" w:name="_Toc123173172"/>
+      <w:bookmarkStart w:id="3" w:name="_Toc123175046"/>
       <w:r>
         <w:rPr>
           <w:lang w:bidi="ar-EG"/>
@@ -9300,7 +9371,7 @@
           <w:lang w:bidi="ar-EG"/>
         </w:rPr>
       </w:pPr>
-      <w:bookmarkStart w:id="4" w:name="_Toc123173173"/>
+      <w:bookmarkStart w:id="4" w:name="_Toc123175047"/>
       <w:r>
         <w:rPr>
           <w:lang w:bidi="ar-EG"/>
@@ -9490,7 +9561,7 @@
           <w:lang w:bidi="ar-EG"/>
         </w:rPr>
       </w:pPr>
-      <w:bookmarkStart w:id="5" w:name="_Toc123173174"/>
+      <w:bookmarkStart w:id="5" w:name="_Toc123175048"/>
       <w:r>
         <w:rPr>
           <w:rFonts w:hint="cs"/>
@@ -10717,7 +10788,7 @@
           <w:lang w:bidi="ar-EG"/>
         </w:rPr>
       </w:pPr>
-      <w:bookmarkStart w:id="6" w:name="_Toc123173175"/>
+      <w:bookmarkStart w:id="6" w:name="_Toc123175049"/>
       <w:r>
         <w:rPr>
           <w:lang w:bidi="ar-EG"/>
@@ -14672,7 +14743,7 @@
           <w:lang w:bidi="ar-EG"/>
         </w:rPr>
       </w:pPr>
-      <w:bookmarkStart w:id="7" w:name="_Toc123173176"/>
+      <w:bookmarkStart w:id="7" w:name="_Toc123175050"/>
       <w:r>
         <w:rPr>
           <w:rFonts w:hint="cs"/>
@@ -14868,7 +14939,7 @@
           <w:lang w:bidi="ar-EG"/>
         </w:rPr>
         <w:drawing>
-          <wp:anchor distT="0" distB="0" distL="114300" distR="114300" simplePos="0" relativeHeight="251685888" behindDoc="0" locked="0" layoutInCell="1" allowOverlap="1" wp14:anchorId="2819AD58" wp14:editId="7C1BDDEF">
+          <wp:anchor distT="0" distB="0" distL="114300" distR="114300" simplePos="0" relativeHeight="251685888" behindDoc="0" locked="0" layoutInCell="1" allowOverlap="1" wp14:anchorId="37DEC48C" wp14:editId="782705D9">
             <wp:simplePos x="0" y="0"/>
             <wp:positionH relativeFrom="column">
               <wp:posOffset>107950</wp:posOffset>
@@ -15011,7 +15082,7 @@
           <w:lang w:bidi="ar-EG"/>
         </w:rPr>
       </w:pPr>
-      <w:bookmarkStart w:id="8" w:name="_Toc123173177"/>
+      <w:bookmarkStart w:id="8" w:name="_Toc123175051"/>
       <w:r>
         <w:rPr>
           <w:rFonts w:hint="cs"/>
@@ -15215,7 +15286,281 @@
         </w:numPr>
         <w:bidi/>
         <w:rPr>
-          <w:rFonts w:hint="cs"/>
+          <w:lang w:bidi="ar-EG"/>
+        </w:rPr>
+      </w:pPr>
+      <w:r>
+        <w:rPr>
+          <w:rFonts w:hint="cs"/>
+          <w:rtl/>
+          <w:lang w:bidi="ar-EG"/>
+        </w:rPr>
+        <w:t xml:space="preserve">مفيس اى  </w:t>
+      </w:r>
+      <w:r>
+        <w:rPr>
+          <w:lang w:bidi="ar-EG"/>
+        </w:rPr>
+        <w:t xml:space="preserve">tight couple </w:t>
+      </w:r>
+      <w:r>
+        <w:rPr>
+          <w:rFonts w:hint="cs"/>
+          <w:rtl/>
+          <w:lang w:bidi="ar-EG"/>
+        </w:rPr>
+        <w:t xml:space="preserve"> بين ال </w:t>
+      </w:r>
+      <w:r>
+        <w:rPr>
+          <w:lang w:bidi="ar-EG"/>
+        </w:rPr>
+        <w:t xml:space="preserve">concrete product </w:t>
+      </w:r>
+      <w:r>
+        <w:rPr>
+          <w:rFonts w:hint="cs"/>
+          <w:rtl/>
+          <w:lang w:bidi="ar-EG"/>
+        </w:rPr>
+        <w:t xml:space="preserve"> . </w:t>
+      </w:r>
+    </w:p>
+    <w:p>
+      <w:pPr>
+        <w:pStyle w:val="ListParagraph"/>
+        <w:numPr>
+          <w:ilvl w:val="0"/>
+          <w:numId w:val="32"/>
+        </w:numPr>
+        <w:bidi/>
+        <w:rPr>
+          <w:rFonts w:hint="cs"/>
+          <w:lang w:bidi="ar-EG"/>
+        </w:rPr>
+      </w:pPr>
+      <w:r>
+        <w:rPr>
+          <w:lang w:bidi="ar-EG"/>
+        </w:rPr>
+        <w:t xml:space="preserve">Single </w:t>
+      </w:r>
+      <w:proofErr w:type="gramStart"/>
+      <w:r>
+        <w:rPr>
+          <w:lang w:bidi="ar-EG"/>
+        </w:rPr>
+        <w:t>responsib</w:t>
+      </w:r>
+      <w:r>
+        <w:rPr>
+          <w:lang w:bidi="ar-EG"/>
+        </w:rPr>
+        <w:t>i</w:t>
+      </w:r>
+      <w:r>
+        <w:rPr>
+          <w:lang w:bidi="ar-EG"/>
+        </w:rPr>
+        <w:t>lity  principle</w:t>
+      </w:r>
+      <w:proofErr w:type="gramEnd"/>
+      <w:r>
+        <w:rPr>
+          <w:rFonts w:hint="cs"/>
+          <w:rtl/>
+          <w:lang w:bidi="ar-EG"/>
+        </w:rPr>
+        <w:t xml:space="preserve"> مطبق . </w:t>
+      </w:r>
+    </w:p>
+    <w:p>
+      <w:pPr>
+        <w:pStyle w:val="ListParagraph"/>
+        <w:numPr>
+          <w:ilvl w:val="0"/>
+          <w:numId w:val="32"/>
+        </w:numPr>
+        <w:bidi/>
+        <w:rPr>
+          <w:lang w:bidi="ar-EG"/>
+        </w:rPr>
+      </w:pPr>
+      <w:r>
+        <w:rPr>
+          <w:lang w:bidi="ar-EG"/>
+        </w:rPr>
+        <w:t xml:space="preserve">Open /close </w:t>
+      </w:r>
+      <w:proofErr w:type="gramStart"/>
+      <w:r>
+        <w:rPr>
+          <w:lang w:bidi="ar-EG"/>
+        </w:rPr>
+        <w:t xml:space="preserve">principle </w:t>
+      </w:r>
+      <w:r>
+        <w:rPr>
+          <w:rFonts w:hint="cs"/>
+          <w:rtl/>
+          <w:lang w:bidi="ar-EG"/>
+        </w:rPr>
+        <w:t xml:space="preserve"> مطبق</w:t>
+      </w:r>
+      <w:proofErr w:type="gramEnd"/>
+      <w:r>
+        <w:rPr>
+          <w:rFonts w:hint="cs"/>
+          <w:rtl/>
+          <w:lang w:bidi="ar-EG"/>
+        </w:rPr>
+        <w:t xml:space="preserve"> . </w:t>
+      </w:r>
+    </w:p>
+    <w:p>
+      <w:pPr>
+        <w:pStyle w:val="ListParagraph"/>
+        <w:numPr>
+          <w:ilvl w:val="0"/>
+          <w:numId w:val="32"/>
+        </w:numPr>
+        <w:bidi/>
+        <w:rPr>
+          <w:lang w:bidi="ar-EG"/>
+        </w:rPr>
+      </w:pPr>
+      <w:r>
+        <w:rPr>
+          <w:rFonts w:hint="cs"/>
+          <w:rtl/>
+          <w:lang w:bidi="ar-EG"/>
+        </w:rPr>
+        <w:t xml:space="preserve">وطبعا العيب المعتاد الى هو  الكود هيكون معقد شويه . </w:t>
+      </w:r>
+    </w:p>
+    <w:p>
+      <w:pPr>
+        <w:pStyle w:val="ListParagraph"/>
+        <w:bidi/>
+        <w:rPr>
+          <w:rFonts w:hint="cs"/>
+          <w:rtl/>
+          <w:lang w:bidi="ar-EG"/>
+        </w:rPr>
+      </w:pPr>
+    </w:p>
+    <w:p>
+      <w:pPr>
+        <w:bidi/>
+        <w:rPr>
+          <w:rtl/>
+          <w:lang w:bidi="ar-EG"/>
+        </w:rPr>
+      </w:pPr>
+    </w:p>
+    <w:p>
+      <w:pPr>
+        <w:bidi/>
+        <w:rPr>
+          <w:rtl/>
+          <w:lang w:bidi="ar-EG"/>
+        </w:rPr>
+      </w:pPr>
+    </w:p>
+    <w:p>
+      <w:pPr>
+        <w:bidi/>
+        <w:rPr>
+          <w:rtl/>
+          <w:lang w:bidi="ar-EG"/>
+        </w:rPr>
+      </w:pPr>
+    </w:p>
+    <w:p>
+      <w:pPr>
+        <w:bidi/>
+        <w:rPr>
+          <w:rtl/>
+          <w:lang w:bidi="ar-EG"/>
+        </w:rPr>
+      </w:pPr>
+      <w:r>
+        <w:rPr>
+          <w:rFonts w:cs="Arial"/>
+          <w:rtl/>
+          <w:lang w:bidi="ar-EG"/>
+        </w:rPr>
+        <w:lastRenderedPageBreak/>
+        <w:drawing>
+          <wp:anchor distT="0" distB="0" distL="114300" distR="114300" simplePos="0" relativeHeight="251686912" behindDoc="0" locked="0" layoutInCell="1" allowOverlap="1" wp14:anchorId="780D2684" wp14:editId="2B8B861F">
+            <wp:simplePos x="0" y="0"/>
+            <wp:positionH relativeFrom="column">
+              <wp:posOffset>-82550</wp:posOffset>
+            </wp:positionH>
+            <wp:positionV relativeFrom="paragraph">
+              <wp:posOffset>-461010</wp:posOffset>
+            </wp:positionV>
+            <wp:extent cx="3536950" cy="2155423"/>
+            <wp:effectExtent l="0" t="0" r="6350" b="0"/>
+            <wp:wrapNone/>
+            <wp:docPr id="33" name="Picture 33"/>
+            <wp:cNvGraphicFramePr>
+              <a:graphicFrameLocks xmlns:a="http://schemas.openxmlformats.org/drawingml/2006/main" noChangeAspect="1"/>
+            </wp:cNvGraphicFramePr>
+            <a:graphic xmlns:a="http://schemas.openxmlformats.org/drawingml/2006/main">
+              <a:graphicData uri="http://schemas.openxmlformats.org/drawingml/2006/picture">
+                <pic:pic xmlns:pic="http://schemas.openxmlformats.org/drawingml/2006/picture">
+                  <pic:nvPicPr>
+                    <pic:cNvPr id="1" name=""/>
+                    <pic:cNvPicPr/>
+                  </pic:nvPicPr>
+                  <pic:blipFill>
+                    <a:blip r:embed="rId31">
+                      <a:extLst>
+                        <a:ext uri="{28A0092B-C50C-407E-A947-70E740481C1C}">
+                          <a14:useLocalDpi xmlns:a14="http://schemas.microsoft.com/office/drawing/2010/main" val="0"/>
+                        </a:ext>
+                      </a:extLst>
+                    </a:blip>
+                    <a:stretch>
+                      <a:fillRect/>
+                    </a:stretch>
+                  </pic:blipFill>
+                  <pic:spPr>
+                    <a:xfrm>
+                      <a:off x="0" y="0"/>
+                      <a:ext cx="3536950" cy="2155423"/>
+                    </a:xfrm>
+                    <a:prstGeom prst="rect">
+                      <a:avLst/>
+                    </a:prstGeom>
+                  </pic:spPr>
+                </pic:pic>
+              </a:graphicData>
+            </a:graphic>
+            <wp14:sizeRelH relativeFrom="margin">
+              <wp14:pctWidth>0</wp14:pctWidth>
+            </wp14:sizeRelH>
+            <wp14:sizeRelV relativeFrom="margin">
+              <wp14:pctHeight>0</wp14:pctHeight>
+            </wp14:sizeRelV>
+          </wp:anchor>
+        </w:drawing>
+      </w:r>
+    </w:p>
+    <w:p>
+      <w:pPr>
+        <w:bidi/>
+        <w:rPr>
+          <w:rtl/>
+          <w:lang w:bidi="ar-EG"/>
+        </w:rPr>
+      </w:pPr>
+    </w:p>
+    <w:p>
+      <w:pPr>
+        <w:bidi/>
+        <w:rPr>
           <w:rtl/>
           <w:lang w:bidi="ar-EG"/>
         </w:rPr>
@@ -15225,113 +15570,189 @@
     </w:p>
     <w:p>
       <w:pPr>
-        <w:pStyle w:val="ListParagraph"/>
-        <w:bidi/>
-        <w:rPr>
-          <w:rFonts w:hint="cs"/>
-          <w:rtl/>
-          <w:lang w:bidi="ar-EG"/>
-        </w:rPr>
-      </w:pPr>
-    </w:p>
-    <w:p>
-      <w:pPr>
-        <w:bidi/>
-        <w:rPr>
-          <w:rtl/>
-          <w:lang w:bidi="ar-EG"/>
-        </w:rPr>
-      </w:pPr>
-    </w:p>
-    <w:p>
-      <w:pPr>
-        <w:bidi/>
-        <w:rPr>
-          <w:rtl/>
-          <w:lang w:bidi="ar-EG"/>
-        </w:rPr>
-      </w:pPr>
-    </w:p>
-    <w:p>
-      <w:pPr>
-        <w:bidi/>
-        <w:rPr>
-          <w:rtl/>
-          <w:lang w:bidi="ar-EG"/>
-        </w:rPr>
-      </w:pPr>
-    </w:p>
-    <w:p>
-      <w:pPr>
-        <w:bidi/>
-        <w:rPr>
-          <w:rtl/>
-          <w:lang w:bidi="ar-EG"/>
-        </w:rPr>
-      </w:pPr>
-    </w:p>
-    <w:p>
-      <w:pPr>
-        <w:bidi/>
-        <w:rPr>
-          <w:rtl/>
-          <w:lang w:bidi="ar-EG"/>
-        </w:rPr>
-      </w:pPr>
-    </w:p>
-    <w:p>
-      <w:pPr>
-        <w:bidi/>
-        <w:rPr>
-          <w:rtl/>
-          <w:lang w:bidi="ar-EG"/>
-        </w:rPr>
-      </w:pPr>
-    </w:p>
-    <w:p>
-      <w:pPr>
-        <w:bidi/>
-        <w:rPr>
-          <w:rtl/>
-          <w:lang w:bidi="ar-EG"/>
-        </w:rPr>
-      </w:pPr>
-    </w:p>
-    <w:p>
-      <w:pPr>
-        <w:bidi/>
-        <w:rPr>
-          <w:rtl/>
-          <w:lang w:bidi="ar-EG"/>
-        </w:rPr>
-      </w:pPr>
-    </w:p>
-    <w:p>
-      <w:pPr>
-        <w:bidi/>
-        <w:rPr>
-          <w:rtl/>
-          <w:lang w:bidi="ar-EG"/>
-        </w:rPr>
-      </w:pPr>
-    </w:p>
-    <w:p>
-      <w:pPr>
-        <w:bidi/>
-        <w:rPr>
-          <w:rtl/>
-          <w:lang w:bidi="ar-EG"/>
-        </w:rPr>
-      </w:pPr>
-    </w:p>
-    <w:p>
-      <w:pPr>
-        <w:bidi/>
-        <w:rPr>
-          <w:rtl/>
-          <w:lang w:bidi="ar-EG"/>
-        </w:rPr>
-      </w:pPr>
+        <w:bidi/>
+        <w:rPr>
+          <w:rtl/>
+          <w:lang w:bidi="ar-EG"/>
+        </w:rPr>
+      </w:pPr>
+    </w:p>
+    <w:p>
+      <w:pPr>
+        <w:bidi/>
+        <w:rPr>
+          <w:rtl/>
+          <w:lang w:bidi="ar-EG"/>
+        </w:rPr>
+      </w:pPr>
+    </w:p>
+    <w:p>
+      <w:pPr>
+        <w:bidi/>
+        <w:rPr>
+          <w:rtl/>
+          <w:lang w:bidi="ar-EG"/>
+        </w:rPr>
+      </w:pPr>
+    </w:p>
+    <w:p>
+      <w:pPr>
+        <w:bidi/>
+        <w:rPr>
+          <w:rtl/>
+          <w:lang w:bidi="ar-EG"/>
+        </w:rPr>
+      </w:pPr>
+    </w:p>
+    <w:p>
+      <w:pPr>
+        <w:bidi/>
+        <w:rPr>
+          <w:rtl/>
+          <w:lang w:bidi="ar-EG"/>
+        </w:rPr>
+      </w:pPr>
+    </w:p>
+    <w:p>
+      <w:pPr>
+        <w:pStyle w:val="Heading2"/>
+        <w:rPr>
+          <w:lang w:bidi="ar-EG"/>
+        </w:rPr>
+      </w:pPr>
+      <w:bookmarkStart w:id="10" w:name="_Toc123175052"/>
+      <w:r>
+        <w:rPr>
+          <w:rFonts w:hint="cs"/>
+          <w:rtl/>
+          <w:lang w:bidi="ar-EG"/>
+        </w:rPr>
+        <w:t>1</w:t>
+      </w:r>
+      <w:r>
+        <w:rPr>
+          <w:lang w:bidi="ar-EG"/>
+        </w:rPr>
+        <w:t>.8 – next topic :</w:t>
+      </w:r>
+      <w:bookmarkEnd w:id="10"/>
+      <w:r>
+        <w:rPr>
+          <w:lang w:bidi="ar-EG"/>
+        </w:rPr>
+        <w:t xml:space="preserve"> </w:t>
+      </w:r>
+    </w:p>
+    <w:p>
+      <w:pPr>
+        <w:bidi/>
+        <w:rPr>
+          <w:rFonts w:hint="cs"/>
+          <w:rtl/>
+          <w:lang w:bidi="ar-EG"/>
+        </w:rPr>
+      </w:pPr>
+      <w:r>
+        <w:rPr>
+          <w:rFonts w:hint="cs"/>
+          <w:rtl/>
+          <w:lang w:bidi="ar-EG"/>
+        </w:rPr>
+        <w:t xml:space="preserve">وكدة  خلصنا الحمد الله . </w:t>
+      </w:r>
+      <w:r>
+        <w:rPr>
+          <w:rFonts w:hint="cs"/>
+          <w:rtl/>
+          <w:lang w:bidi="ar-EG"/>
+        </w:rPr>
+        <w:t xml:space="preserve">وهنبداء المرة الجايه ف ال  </w:t>
+      </w:r>
+      <w:r>
+        <w:rPr>
+          <w:lang w:bidi="ar-EG"/>
+        </w:rPr>
+        <w:t xml:space="preserve">builder creation pattern </w:t>
+      </w:r>
+      <w:r>
+        <w:rPr>
+          <w:rFonts w:hint="cs"/>
+          <w:rtl/>
+          <w:lang w:bidi="ar-EG"/>
+        </w:rPr>
+        <w:t xml:space="preserve"> . </w:t>
+      </w:r>
+    </w:p>
+    <w:p>
+      <w:pPr>
+        <w:bidi/>
+        <w:rPr>
+          <w:rtl/>
+          <w:lang w:bidi="ar-EG"/>
+        </w:rPr>
+      </w:pPr>
+      <w:r>
+        <w:rPr>
+          <w:rFonts w:cs="Arial"/>
+          <w:rtl/>
+          <w:lang w:bidi="ar-EG"/>
+        </w:rPr>
+        <w:drawing>
+          <wp:anchor distT="0" distB="0" distL="114300" distR="114300" simplePos="0" relativeHeight="251687936" behindDoc="0" locked="0" layoutInCell="1" allowOverlap="1" wp14:anchorId="69458C76" wp14:editId="2C2A7019">
+            <wp:simplePos x="0" y="0"/>
+            <wp:positionH relativeFrom="column">
+              <wp:posOffset>-81915</wp:posOffset>
+            </wp:positionH>
+            <wp:positionV relativeFrom="paragraph">
+              <wp:posOffset>52070</wp:posOffset>
+            </wp:positionV>
+            <wp:extent cx="3676650" cy="2334260"/>
+            <wp:effectExtent l="0" t="0" r="0" b="8890"/>
+            <wp:wrapNone/>
+            <wp:docPr id="35" name="Picture 35"/>
+            <wp:cNvGraphicFramePr>
+              <a:graphicFrameLocks xmlns:a="http://schemas.openxmlformats.org/drawingml/2006/main" noChangeAspect="1"/>
+            </wp:cNvGraphicFramePr>
+            <a:graphic xmlns:a="http://schemas.openxmlformats.org/drawingml/2006/main">
+              <a:graphicData uri="http://schemas.openxmlformats.org/drawingml/2006/picture">
+                <pic:pic xmlns:pic="http://schemas.openxmlformats.org/drawingml/2006/picture">
+                  <pic:nvPicPr>
+                    <pic:cNvPr id="1" name=""/>
+                    <pic:cNvPicPr/>
+                  </pic:nvPicPr>
+                  <pic:blipFill>
+                    <a:blip r:embed="rId32">
+                      <a:extLst>
+                        <a:ext uri="{28A0092B-C50C-407E-A947-70E740481C1C}">
+                          <a14:useLocalDpi xmlns:a14="http://schemas.microsoft.com/office/drawing/2010/main" val="0"/>
+                        </a:ext>
+                      </a:extLst>
+                    </a:blip>
+                    <a:stretch>
+                      <a:fillRect/>
+                    </a:stretch>
+                  </pic:blipFill>
+                  <pic:spPr>
+                    <a:xfrm>
+                      <a:off x="0" y="0"/>
+                      <a:ext cx="3676650" cy="2334260"/>
+                    </a:xfrm>
+                    <a:prstGeom prst="rect">
+                      <a:avLst/>
+                    </a:prstGeom>
+                  </pic:spPr>
+                </pic:pic>
+              </a:graphicData>
+            </a:graphic>
+            <wp14:sizeRelH relativeFrom="margin">
+              <wp14:pctWidth>0</wp14:pctWidth>
+            </wp14:sizeRelH>
+            <wp14:sizeRelV relativeFrom="margin">
+              <wp14:pctHeight>0</wp14:pctHeight>
+            </wp14:sizeRelV>
+          </wp:anchor>
+        </w:drawing>
+      </w:r>
     </w:p>
     <w:p>
       <w:pPr>
@@ -15784,7 +16205,7 @@
       </w:pPr>
     </w:p>
     <w:sectPr>
-      <w:footerReference w:type="default" r:id="rId31"/>
+      <w:footerReference w:type="default" r:id="rId33"/>
       <w:pgSz w:w="12240" w:h="15840"/>
       <w:pgMar w:top="1440" w:right="1440" w:bottom="1440" w:left="1440" w:header="720" w:footer="720" w:gutter="0"/>
       <w:pgBorders w:offsetFrom="page">
@@ -16010,7 +16431,7 @@
               <w:sz w:val="18"/>
               <w:szCs w:val="18"/>
             </w:rPr>
-            <w:t>12</w:t>
+            <w:t>11</w:t>
           </w:r>
           <w:r>
             <w:rPr>
@@ -21372,7 +21793,6 @@
     <w:rsid w:val="00946A70"/>
     <w:rsid w:val="00954CE0"/>
     <w:rsid w:val="00B46DE4"/>
-    <w:rsid w:val="00BA252C"/>
     <w:rsid w:val="00C4373B"/>
     <w:rsid w:val="00C57287"/>
     <w:rsid w:val="00C915CE"/>
@@ -21381,6 +21801,7 @@
     <w:rsid w:val="00E5359A"/>
     <w:rsid w:val="00E768BF"/>
     <w:rsid w:val="00EA4202"/>
+    <w:rsid w:val="00EB5884"/>
     <w:rsid w:val="00FF4F51"/>
   </w:rsids>
   <m:mathPr>
@@ -22169,7 +22590,7 @@
 </file>
 
 <file path=customXml/itemProps2.xml><?xml version="1.0" encoding="utf-8"?>
-<ds:datastoreItem xmlns:ds="http://schemas.openxmlformats.org/officeDocument/2006/customXml" ds:itemID="{C739A21C-C487-4939-97A6-137CA7D341AA}">
+<ds:datastoreItem xmlns:ds="http://schemas.openxmlformats.org/officeDocument/2006/customXml" ds:itemID="{D9746BFD-F3B7-4489-A750-FE4DEA166DD5}">
   <ds:schemaRefs>
     <ds:schemaRef ds:uri="http://schemas.openxmlformats.org/officeDocument/2006/bibliography"/>
   </ds:schemaRefs>

</xml_diff>